<commit_message>
A update of all! Bad Commit name
</commit_message>
<xml_diff>
--- a/StageBegeleider/InterviewOscar.docx
+++ b/StageBegeleider/InterviewOscar.docx
@@ -98,6 +98,17 @@
       </w:r>
       <w:r>
         <w:br/>
+        <w:t>Datum:</w:t>
+      </w:r>
+      <w:r>
+        <w:tab/>
+      </w:r>
+      <w:r>
+        <w:tab/>
+        <w:t>21-09-2016</w:t>
+      </w:r>
+      <w:r>
+        <w:br/>
         <w:t xml:space="preserve">Versie: </w:t>
       </w:r>
       <w:r>
@@ -152,16 +163,16 @@
             <w:pStyle w:val="TOCHeading"/>
             <w:rPr>
               <w:rStyle w:val="Heading1Char"/>
+              <w:lang w:val="nl-NL"/>
             </w:rPr>
           </w:pPr>
           <w:r>
             <w:rPr>
               <w:rStyle w:val="Heading1Char"/>
+              <w:lang w:val="nl-NL"/>
             </w:rPr>
             <w:t>Contents</w:t>
           </w:r>
-          <w:bookmarkStart w:id="0" w:name="_GoBack"/>
-          <w:bookmarkEnd w:id="0"/>
         </w:p>
         <w:p>
           <w:pPr>
@@ -184,7 +195,7 @@
           <w:r>
             <w:fldChar w:fldCharType="separate"/>
           </w:r>
-          <w:hyperlink w:anchor="_Toc462143907" w:history="1">
+          <w:hyperlink w:anchor="_Toc462212668" w:history="1">
             <w:r>
               <w:rPr>
                 <w:rStyle w:val="Hyperlink"/>
@@ -211,7 +222,7 @@
                 <w:noProof/>
                 <w:webHidden/>
               </w:rPr>
-              <w:instrText xml:space="preserve"> PAGEREF _Toc462143907 \h </w:instrText>
+              <w:instrText xml:space="preserve"> PAGEREF _Toc462212668 \h </w:instrText>
             </w:r>
             <w:r>
               <w:rPr>
@@ -254,7 +265,7 @@
               <w:lang w:eastAsia="nl-NL"/>
             </w:rPr>
           </w:pPr>
-          <w:hyperlink w:anchor="_Toc462143908" w:history="1">
+          <w:hyperlink w:anchor="_Toc462212669" w:history="1">
             <w:r>
               <w:rPr>
                 <w:rStyle w:val="Hyperlink"/>
@@ -281,7 +292,7 @@
                 <w:noProof/>
                 <w:webHidden/>
               </w:rPr>
-              <w:instrText xml:space="preserve"> PAGEREF _Toc462143908 \h </w:instrText>
+              <w:instrText xml:space="preserve"> PAGEREF _Toc462212669 \h </w:instrText>
             </w:r>
             <w:r>
               <w:rPr>
@@ -324,7 +335,7 @@
               <w:lang w:eastAsia="nl-NL"/>
             </w:rPr>
           </w:pPr>
-          <w:hyperlink w:anchor="_Toc462143909" w:history="1">
+          <w:hyperlink w:anchor="_Toc462212670" w:history="1">
             <w:r>
               <w:rPr>
                 <w:rStyle w:val="Hyperlink"/>
@@ -351,7 +362,7 @@
                 <w:noProof/>
                 <w:webHidden/>
               </w:rPr>
-              <w:instrText xml:space="preserve"> PAGEREF _Toc462143909 \h </w:instrText>
+              <w:instrText xml:space="preserve"> PAGEREF _Toc462212670 \h </w:instrText>
             </w:r>
             <w:r>
               <w:rPr>
@@ -394,7 +405,7 @@
               <w:lang w:eastAsia="nl-NL"/>
             </w:rPr>
           </w:pPr>
-          <w:hyperlink w:anchor="_Toc462143910" w:history="1">
+          <w:hyperlink w:anchor="_Toc462212671" w:history="1">
             <w:r>
               <w:rPr>
                 <w:rStyle w:val="Hyperlink"/>
@@ -421,7 +432,7 @@
                 <w:noProof/>
                 <w:webHidden/>
               </w:rPr>
-              <w:instrText xml:space="preserve"> PAGEREF _Toc462143910 \h </w:instrText>
+              <w:instrText xml:space="preserve"> PAGEREF _Toc462212671 \h </w:instrText>
             </w:r>
             <w:r>
               <w:rPr>
@@ -464,7 +475,7 @@
               <w:lang w:eastAsia="nl-NL"/>
             </w:rPr>
           </w:pPr>
-          <w:hyperlink w:anchor="_Toc462143911" w:history="1">
+          <w:hyperlink w:anchor="_Toc462212672" w:history="1">
             <w:r>
               <w:rPr>
                 <w:rStyle w:val="Hyperlink"/>
@@ -491,7 +502,7 @@
                 <w:noProof/>
                 <w:webHidden/>
               </w:rPr>
-              <w:instrText xml:space="preserve"> PAGEREF _Toc462143911 \h </w:instrText>
+              <w:instrText xml:space="preserve"> PAGEREF _Toc462212672 \h </w:instrText>
             </w:r>
             <w:r>
               <w:rPr>
@@ -534,7 +545,7 @@
               <w:lang w:eastAsia="nl-NL"/>
             </w:rPr>
           </w:pPr>
-          <w:hyperlink w:anchor="_Toc462143912" w:history="1">
+          <w:hyperlink w:anchor="_Toc462212673" w:history="1">
             <w:r>
               <w:rPr>
                 <w:rStyle w:val="Hyperlink"/>
@@ -561,7 +572,7 @@
                 <w:noProof/>
                 <w:webHidden/>
               </w:rPr>
-              <w:instrText xml:space="preserve"> PAGEREF _Toc462143912 \h </w:instrText>
+              <w:instrText xml:space="preserve"> PAGEREF _Toc462212673 \h </w:instrText>
             </w:r>
             <w:r>
               <w:rPr>
@@ -604,7 +615,7 @@
               <w:lang w:eastAsia="nl-NL"/>
             </w:rPr>
           </w:pPr>
-          <w:hyperlink w:anchor="_Toc462143913" w:history="1">
+          <w:hyperlink w:anchor="_Toc462212674" w:history="1">
             <w:r>
               <w:rPr>
                 <w:rStyle w:val="Hyperlink"/>
@@ -631,7 +642,7 @@
                 <w:noProof/>
                 <w:webHidden/>
               </w:rPr>
-              <w:instrText xml:space="preserve"> PAGEREF _Toc462143913 \h </w:instrText>
+              <w:instrText xml:space="preserve"> PAGEREF _Toc462212674 \h </w:instrText>
             </w:r>
             <w:r>
               <w:rPr>
@@ -674,7 +685,7 @@
               <w:lang w:eastAsia="nl-NL"/>
             </w:rPr>
           </w:pPr>
-          <w:hyperlink w:anchor="_Toc462143914" w:history="1">
+          <w:hyperlink w:anchor="_Toc462212675" w:history="1">
             <w:r>
               <w:rPr>
                 <w:rStyle w:val="Hyperlink"/>
@@ -701,7 +712,7 @@
                 <w:noProof/>
                 <w:webHidden/>
               </w:rPr>
-              <w:instrText xml:space="preserve"> PAGEREF _Toc462143914 \h </w:instrText>
+              <w:instrText xml:space="preserve"> PAGEREF _Toc462212675 \h </w:instrText>
             </w:r>
             <w:r>
               <w:rPr>
@@ -744,7 +755,7 @@
               <w:lang w:eastAsia="nl-NL"/>
             </w:rPr>
           </w:pPr>
-          <w:hyperlink w:anchor="_Toc462143915" w:history="1">
+          <w:hyperlink w:anchor="_Toc462212676" w:history="1">
             <w:r>
               <w:rPr>
                 <w:rStyle w:val="Hyperlink"/>
@@ -771,7 +782,7 @@
                 <w:noProof/>
                 <w:webHidden/>
               </w:rPr>
-              <w:instrText xml:space="preserve"> PAGEREF _Toc462143915 \h </w:instrText>
+              <w:instrText xml:space="preserve"> PAGEREF _Toc462212676 \h </w:instrText>
             </w:r>
             <w:r>
               <w:rPr>
@@ -814,7 +825,7 @@
               <w:lang w:eastAsia="nl-NL"/>
             </w:rPr>
           </w:pPr>
-          <w:hyperlink w:anchor="_Toc462143916" w:history="1">
+          <w:hyperlink w:anchor="_Toc462212677" w:history="1">
             <w:r>
               <w:rPr>
                 <w:rStyle w:val="Hyperlink"/>
@@ -841,7 +852,7 @@
                 <w:noProof/>
                 <w:webHidden/>
               </w:rPr>
-              <w:instrText xml:space="preserve"> PAGEREF _Toc462143916 \h </w:instrText>
+              <w:instrText xml:space="preserve"> PAGEREF _Toc462212677 \h </w:instrText>
             </w:r>
             <w:r>
               <w:rPr>
@@ -862,6 +873,146 @@
                 <w:webHidden/>
               </w:rPr>
               <w:t>7</w:t>
+            </w:r>
+            <w:r>
+              <w:rPr>
+                <w:noProof/>
+                <w:webHidden/>
+              </w:rPr>
+              <w:fldChar w:fldCharType="end"/>
+            </w:r>
+          </w:hyperlink>
+        </w:p>
+        <w:p>
+          <w:pPr>
+            <w:pStyle w:val="TOC2"/>
+            <w:tabs>
+              <w:tab w:val="right" w:leader="dot" w:pos="9062"/>
+            </w:tabs>
+            <w:rPr>
+              <w:rFonts w:eastAsiaTheme="minorEastAsia"/>
+              <w:noProof/>
+              <w:lang w:eastAsia="nl-NL"/>
+            </w:rPr>
+          </w:pPr>
+          <w:hyperlink w:anchor="_Toc462212678" w:history="1">
+            <w:r>
+              <w:rPr>
+                <w:rStyle w:val="Hyperlink"/>
+                <w:noProof/>
+              </w:rPr>
+              <w:t>Bijlage</w:t>
+            </w:r>
+            <w:r>
+              <w:rPr>
+                <w:noProof/>
+                <w:webHidden/>
+              </w:rPr>
+              <w:tab/>
+            </w:r>
+            <w:r>
+              <w:rPr>
+                <w:noProof/>
+                <w:webHidden/>
+              </w:rPr>
+              <w:fldChar w:fldCharType="begin"/>
+            </w:r>
+            <w:r>
+              <w:rPr>
+                <w:noProof/>
+                <w:webHidden/>
+              </w:rPr>
+              <w:instrText xml:space="preserve"> PAGEREF _Toc462212678 \h </w:instrText>
+            </w:r>
+            <w:r>
+              <w:rPr>
+                <w:noProof/>
+                <w:webHidden/>
+              </w:rPr>
+            </w:r>
+            <w:r>
+              <w:rPr>
+                <w:noProof/>
+                <w:webHidden/>
+              </w:rPr>
+              <w:fldChar w:fldCharType="separate"/>
+            </w:r>
+            <w:r>
+              <w:rPr>
+                <w:noProof/>
+                <w:webHidden/>
+              </w:rPr>
+              <w:t>8</w:t>
+            </w:r>
+            <w:r>
+              <w:rPr>
+                <w:noProof/>
+                <w:webHidden/>
+              </w:rPr>
+              <w:fldChar w:fldCharType="end"/>
+            </w:r>
+          </w:hyperlink>
+        </w:p>
+        <w:p>
+          <w:pPr>
+            <w:pStyle w:val="TOC3"/>
+            <w:tabs>
+              <w:tab w:val="right" w:leader="dot" w:pos="9062"/>
+            </w:tabs>
+            <w:rPr>
+              <w:rFonts w:eastAsiaTheme="minorEastAsia"/>
+              <w:noProof/>
+              <w:lang w:eastAsia="nl-NL"/>
+            </w:rPr>
+          </w:pPr>
+          <w:hyperlink w:anchor="_Toc462212679" w:history="1">
+            <w:r>
+              <w:rPr>
+                <w:rStyle w:val="Hyperlink"/>
+                <w:noProof/>
+              </w:rPr>
+              <w:t>Case 1 – Meertaligheid</w:t>
+            </w:r>
+            <w:r>
+              <w:rPr>
+                <w:noProof/>
+                <w:webHidden/>
+              </w:rPr>
+              <w:tab/>
+            </w:r>
+            <w:r>
+              <w:rPr>
+                <w:noProof/>
+                <w:webHidden/>
+              </w:rPr>
+              <w:fldChar w:fldCharType="begin"/>
+            </w:r>
+            <w:r>
+              <w:rPr>
+                <w:noProof/>
+                <w:webHidden/>
+              </w:rPr>
+              <w:instrText xml:space="preserve"> PAGEREF _Toc462212679 \h </w:instrText>
+            </w:r>
+            <w:r>
+              <w:rPr>
+                <w:noProof/>
+                <w:webHidden/>
+              </w:rPr>
+            </w:r>
+            <w:r>
+              <w:rPr>
+                <w:noProof/>
+                <w:webHidden/>
+              </w:rPr>
+              <w:fldChar w:fldCharType="separate"/>
+            </w:r>
+            <w:r>
+              <w:rPr>
+                <w:noProof/>
+                <w:webHidden/>
+              </w:rPr>
+              <w:t>8</w:t>
             </w:r>
             <w:r>
               <w:rPr>
@@ -901,7 +1052,7 @@
       <w:pPr>
         <w:pStyle w:val="Heading2"/>
       </w:pPr>
-      <w:bookmarkStart w:id="1" w:name="_Toc462143907"/>
+      <w:bookmarkStart w:id="0" w:name="_Toc462212668"/>
       <w:r>
         <w:lastRenderedPageBreak/>
         <w:t>Voorbereiding</w:t>
@@ -909,7 +1060,7 @@
       <w:r>
         <w:t xml:space="preserve"> interview</w:t>
       </w:r>
-      <w:bookmarkEnd w:id="1"/>
+      <w:bookmarkEnd w:id="0"/>
     </w:p>
     <w:p>
       <w:r>
@@ -939,13 +1090,25 @@
         <w:t xml:space="preserve"> </w:t>
       </w:r>
       <w:r>
-        <w:t>Om meer het idee te krijgen waar de projecten over gaan, hebben we ook veel door de code en op</w:t>
+        <w:t>Om meer het idee te krijgen waar de projecten over</w:t>
+      </w:r>
+      <w:r>
+        <w:t xml:space="preserve"> gingen, hadden</w:t>
+      </w:r>
+      <w:r>
+        <w:t xml:space="preserve"> we ook veel door de code en op</w:t>
       </w:r>
       <w:r>
         <w:t xml:space="preserve"> het</w:t>
       </w:r>
       <w:r>
-        <w:t xml:space="preserve"> internet zitten kijken. Sommige van die informatie hebben we ook gebruikt om zelf uit te proberen in projecten.</w:t>
+        <w:t xml:space="preserve"> internet zitten kijken. S</w:t>
+      </w:r>
+      <w:r>
+        <w:t>ommige van die informatie hadden</w:t>
+      </w:r>
+      <w:r>
+        <w:t xml:space="preserve"> we ook gebruikt om zelf uit te proberen in projecten.</w:t>
       </w:r>
       <w:r>
         <w:t xml:space="preserve"> Bijvoorbeeld hoe controllers en routes werken in het MVC-model. Natuurlijk hebben we nog meer onderwerpen gekeken.</w:t>
@@ -954,19 +1117,22 @@
         <w:t xml:space="preserve"> </w:t>
       </w:r>
       <w:r>
-        <w:t>Ook wilde we op sommige onderwerpen meer vragen gaan stellen.</w:t>
-      </w:r>
-      <w:r>
-        <w:t xml:space="preserve"> </w:t>
-      </w:r>
-      <w:r>
-        <w:t>Deze interviews worden ook opgenomen om achteraf te</w:t>
+        <w:t>Ook wilde we op sommige onder</w:t>
+      </w:r>
+      <w:r>
+        <w:t>werpen meer vragen gaan stellen. Deze interviews we</w:t>
+      </w:r>
+      <w:r>
+        <w:t>rden ook opgenomen om achteraf te</w:t>
       </w:r>
       <w:r>
         <w:t xml:space="preserve"> luisteren, wat er allemaal gezegd werd</w:t>
       </w:r>
       <w:r>
-        <w:t xml:space="preserve">. Deze antwoorden worden ook gedigitaliseerd in een </w:t>
+        <w:t>. Deze antwoorden we</w:t>
+      </w:r>
+      <w:r>
+        <w:t xml:space="preserve">rden ook gedigitaliseerd in een </w:t>
       </w:r>
       <w:proofErr w:type="spellStart"/>
       <w:r>
@@ -977,16 +1143,49 @@
         <w:t xml:space="preserve"> bestand.  </w:t>
       </w:r>
       <w:r>
-        <w:t xml:space="preserve">Ook houdt een van de twee interviewers een notulen bij en de ander doet de vragen. Zodat het makkelijker is om de audio terug te luisteren. Dan weet je wat eraan komt. </w:t>
-      </w:r>
-      <w:r>
-        <w:t>Deze notulen gebruiken we dan voor het beantwoorden van de vragen.</w:t>
+        <w:t>Ook hield</w:t>
+      </w:r>
+      <w:r>
+        <w:t xml:space="preserve"> een van de twee interviewers </w:t>
+      </w:r>
+      <w:r>
+        <w:t>een notulen bij en de ander deed</w:t>
+      </w:r>
+      <w:r>
+        <w:t xml:space="preserve"> de </w:t>
+      </w:r>
+      <w:r>
+        <w:t>vragen. Zodat het makkelijker werd</w:t>
+      </w:r>
+      <w:r>
+        <w:t xml:space="preserve"> om de audio terug te luist</w:t>
+      </w:r>
+      <w:r>
+        <w:t>eren. Dan weet je wat eraan kwam</w:t>
+      </w:r>
+      <w:r>
+        <w:t xml:space="preserve">. </w:t>
+      </w:r>
+      <w:r>
+        <w:t>Deze notulen gebruik</w:t>
+      </w:r>
+      <w:r>
+        <w:t>t</w:t>
+      </w:r>
+      <w:r>
+        <w:t>en we dan voor het beantwoorden van de vragen.</w:t>
       </w:r>
       <w:r>
         <w:t xml:space="preserve"> De notulen is opgebouwd in welke ideeën ze hebben, de ideeën uitgelegd en alle </w:t>
       </w:r>
       <w:r>
-        <w:t xml:space="preserve">antwoorden op de vragen die in het interview zijn voorgekomen. </w:t>
+        <w:t xml:space="preserve">antwoorden op de </w:t>
+      </w:r>
+      <w:r>
+        <w:t>vragen die in het interview waren</w:t>
+      </w:r>
+      <w:r>
+        <w:t xml:space="preserve"> voorgekomen. </w:t>
       </w:r>
     </w:p>
     <w:p>
@@ -1122,30 +1321,30 @@
       <w:pPr>
         <w:pStyle w:val="Heading2"/>
       </w:pPr>
-      <w:bookmarkStart w:id="2" w:name="_Toc462143908"/>
+      <w:bookmarkStart w:id="1" w:name="_Toc462212669"/>
       <w:r>
         <w:lastRenderedPageBreak/>
         <w:t>Vragen/Antwoorden</w:t>
       </w:r>
+      <w:bookmarkEnd w:id="1"/>
+    </w:p>
+    <w:p>
+      <w:r>
+        <w:t xml:space="preserve">Hieronder staan alle antwoorden op de vragen die we hebben bedacht. </w:t>
+      </w:r>
+      <w:r>
+        <w:t xml:space="preserve">Dit zijn antwoorden van alle interviews bij mekaar. </w:t>
+      </w:r>
+    </w:p>
+    <w:p>
+      <w:pPr>
+        <w:pStyle w:val="Heading3"/>
+      </w:pPr>
+      <w:bookmarkStart w:id="2" w:name="_Toc462212670"/>
+      <w:r>
+        <w:t>Standaardvragen</w:t>
+      </w:r>
       <w:bookmarkEnd w:id="2"/>
-    </w:p>
-    <w:p>
-      <w:r>
-        <w:t xml:space="preserve">Hieronder staan alle antwoorden op de vragen die we hebben bedacht. </w:t>
-      </w:r>
-      <w:r>
-        <w:t xml:space="preserve">Dit zijn antwoorden van alle interviews bij mekaar. </w:t>
-      </w:r>
-    </w:p>
-    <w:p>
-      <w:pPr>
-        <w:pStyle w:val="Heading3"/>
-      </w:pPr>
-      <w:bookmarkStart w:id="3" w:name="_Toc462143909"/>
-      <w:r>
-        <w:t>Standaardvragen</w:t>
-      </w:r>
-      <w:bookmarkEnd w:id="3"/>
     </w:p>
     <w:p>
       <w:pPr>
@@ -1482,6 +1681,9 @@
       <w:r>
         <w:t xml:space="preserve">Er werd aangegeven </w:t>
       </w:r>
+      <w:r>
+        <w:t>dat dit ook veel terug komt</w:t>
+      </w:r>
     </w:p>
     <w:p/>
     <w:p>
@@ -1689,11 +1891,9 @@
           <w:b/>
         </w:rPr>
       </w:pPr>
-      <w:proofErr w:type="spellStart"/>
-      <w:r>
-        <w:t>Performence</w:t>
-      </w:r>
-      <w:proofErr w:type="spellEnd"/>
+      <w:r>
+        <w:t>Performance</w:t>
+      </w:r>
       <w:r>
         <w:t xml:space="preserve"> </w:t>
       </w:r>
@@ -1721,11 +1921,9 @@
           <w:numId w:val="2"/>
         </w:numPr>
       </w:pPr>
-      <w:proofErr w:type="spellStart"/>
-      <w:r>
-        <w:t>Validation</w:t>
-      </w:r>
-      <w:proofErr w:type="spellEnd"/>
+      <w:r>
+        <w:t>Validatie</w:t>
+      </w:r>
     </w:p>
     <w:p/>
     <w:p>
@@ -1936,14 +2134,14 @@
       <w:pPr>
         <w:pStyle w:val="Heading3"/>
       </w:pPr>
-      <w:bookmarkStart w:id="4" w:name="_Toc462143910"/>
+      <w:bookmarkStart w:id="3" w:name="_Toc462212671"/>
       <w:r>
         <w:t>FRT</w:t>
       </w:r>
       <w:r>
         <w:t xml:space="preserve"> – Extra vragen</w:t>
       </w:r>
-      <w:bookmarkEnd w:id="4"/>
+      <w:bookmarkEnd w:id="3"/>
     </w:p>
     <w:p>
       <w:pPr>
@@ -2111,280 +2309,1404 @@
       <w:pPr>
         <w:pStyle w:val="Heading2"/>
       </w:pPr>
-      <w:bookmarkStart w:id="5" w:name="_Toc462143911"/>
+      <w:bookmarkStart w:id="4" w:name="_Toc462212672"/>
       <w:r>
         <w:t>Keuze case</w:t>
       </w:r>
+      <w:bookmarkEnd w:id="4"/>
+    </w:p>
+    <w:p>
+      <w:r>
+        <w:t>Uit de interviews kwam</w:t>
+      </w:r>
+      <w:r>
+        <w:t>en</w:t>
+      </w:r>
+      <w:r>
+        <w:t xml:space="preserve"> eigenlijk twee cases veel naar voren, namelijk meertaligheid en</w:t>
+      </w:r>
+      <w:r>
+        <w:t xml:space="preserve"> de</w:t>
+      </w:r>
+      <w:r>
+        <w:t xml:space="preserve"> </w:t>
+      </w:r>
+      <w:proofErr w:type="spellStart"/>
+      <w:r>
+        <w:t>identity</w:t>
+      </w:r>
+      <w:proofErr w:type="spellEnd"/>
+      <w:r>
+        <w:t xml:space="preserve"> provider. </w:t>
+      </w:r>
+    </w:p>
+    <w:p>
+      <w:pPr>
+        <w:pStyle w:val="Heading3"/>
+      </w:pPr>
+      <w:bookmarkStart w:id="5" w:name="_Toc462212673"/>
+      <w:r>
+        <w:t>Case 1 – Meertaligheid</w:t>
+      </w:r>
       <w:bookmarkEnd w:id="5"/>
-    </w:p>
-    <w:p>
-      <w:r>
-        <w:t>Uit de interviews kwam</w:t>
-      </w:r>
-      <w:r>
-        <w:t>en</w:t>
-      </w:r>
-      <w:r>
-        <w:t xml:space="preserve"> eigenlijk twee cases veel naar voren, namelijk meertaligheid en</w:t>
-      </w:r>
-      <w:r>
-        <w:t xml:space="preserve"> de</w:t>
-      </w:r>
       <w:r>
         <w:t xml:space="preserve"> </w:t>
       </w:r>
+    </w:p>
+    <w:p>
+      <w:r>
+        <w:t xml:space="preserve">De programmeurs van VI vinden soms lastig om alle labels in verschillende talen te vertalen. Als je bij de ene taal toevoegt, dan moet je dat bij de andere ook doen. Soms wordt heel onoverzichtelijk. Daarom is er een programma nodig die het allemaal overzichtelijk houdt en alles makkelijk kan aanpassen. </w:t>
+      </w:r>
+    </w:p>
+    <w:p>
+      <w:r>
+        <w:t xml:space="preserve">Hierdoor willen we een programma maken dat je </w:t>
+      </w:r>
+      <w:r>
+        <w:t xml:space="preserve">heel </w:t>
+      </w:r>
+      <w:r>
+        <w:t>makkelijk kan zien welke labe</w:t>
+      </w:r>
+      <w:r>
+        <w:t xml:space="preserve">ls nog vertaald moeten worden en </w:t>
+      </w:r>
+      <w:r>
+        <w:t xml:space="preserve">als je bijvoorbeeld een label niet meer nodig hebt. Dat het gelijk voor de andere talen wordt verwijderd. </w:t>
+      </w:r>
+      <w:r>
+        <w:t>We denken dan dat het dan overzichtelijker wordt om de label</w:t>
+      </w:r>
+      <w:r>
+        <w:t xml:space="preserve">s te vertalen. Verder willen ook dat je met het programma de route kan vertalen. </w:t>
+      </w:r>
+      <w:r>
+        <w:t>Je moet het label ook heel makkelijk kunnen vinden.</w:t>
+      </w:r>
+      <w:r>
+        <w:t xml:space="preserve"> </w:t>
+      </w:r>
+      <w:r>
+        <w:t>Zie verder ook bij de bijlage Case 1.</w:t>
+      </w:r>
+    </w:p>
+    <w:p>
+      <w:pPr>
+        <w:pStyle w:val="Heading3"/>
+      </w:pPr>
+      <w:bookmarkStart w:id="6" w:name="_Toc462212674"/>
+      <w:r>
+        <w:t xml:space="preserve">Case 2 - </w:t>
+      </w:r>
+      <w:r>
+        <w:t>Identity P</w:t>
+      </w:r>
+      <w:r>
+        <w:t>rovider</w:t>
+      </w:r>
+      <w:bookmarkEnd w:id="6"/>
+    </w:p>
+    <w:p>
+      <w:r>
+        <w:t xml:space="preserve">De </w:t>
+      </w:r>
       <w:proofErr w:type="spellStart"/>
       <w:r>
-        <w:t>identity</w:t>
+        <w:t>developers</w:t>
       </w:r>
       <w:proofErr w:type="spellEnd"/>
       <w:r>
-        <w:t xml:space="preserve"> provider. </w:t>
+        <w:t xml:space="preserve"> bij VI Company moeten bij elk project die zij maken een login systeem </w:t>
+      </w:r>
+      <w:r>
+        <w:t xml:space="preserve">maken en daarbij moeten zij ook vaak rollen aanmaken. Omdat dit vaak hetzelfde is bij elk project is dit zonde om dit telkens weer opnieuw te ontwikkelen. Als het een standaard package zou worden zou dit veel tijd schelen voor de </w:t>
+      </w:r>
+      <w:proofErr w:type="spellStart"/>
+      <w:r>
+        <w:t>developers</w:t>
+      </w:r>
+      <w:proofErr w:type="spellEnd"/>
+      <w:r>
+        <w:t>.</w:t>
+      </w:r>
+      <w:r>
+        <w:t xml:space="preserve"> </w:t>
+      </w:r>
+    </w:p>
+    <w:p>
+      <w:r>
+        <w:t xml:space="preserve">We willen een systeem maken waar je alleen een </w:t>
+      </w:r>
+      <w:r>
+        <w:t>pakket</w:t>
+      </w:r>
+      <w:r>
+        <w:t xml:space="preserve"> hoeft te downloaden. Waardoor je gelijk een inlog systeem hebt met een registratiesysteem. Dit systeem moet je met verschillende rollen met verschillende rechten kunnen inloggen. Er wordt een automatisch e-mail verstuurd. </w:t>
+      </w:r>
+      <w:r>
+        <w:t xml:space="preserve">Dit </w:t>
+      </w:r>
+      <w:r>
+        <w:t>wordt de Identity P</w:t>
+      </w:r>
+      <w:r>
+        <w:t>rovider.</w:t>
       </w:r>
     </w:p>
     <w:p>
       <w:pPr>
         <w:pStyle w:val="Heading3"/>
       </w:pPr>
-      <w:bookmarkStart w:id="6" w:name="_Toc462143912"/>
+      <w:bookmarkStart w:id="7" w:name="_Toc462212675"/>
+      <w:r>
+        <w:t>Overige cases</w:t>
+      </w:r>
+      <w:bookmarkEnd w:id="7"/>
+    </w:p>
+    <w:p>
+      <w:r>
+        <w:t>De andere onderwerpen zie je ook bij vraag 1 bij het vorige hoofdstuk. De meeste van de onderwerpen die hierin staan zijn of te klein of te groot qua opdracht. Natuurlijk kan je de te grote opdrachten ook splitsen, maar uit de interviews bleek dat de vorige cases</w:t>
+      </w:r>
+      <w:r>
+        <w:t xml:space="preserve"> meer prioriteit ligt. Ook lijkt het ons interessanter en uitdagender om met de vorige cases bezig te zijn, omdat we dan meer met het </w:t>
+      </w:r>
+      <w:proofErr w:type="spellStart"/>
+      <w:r>
+        <w:t>framework</w:t>
+      </w:r>
+      <w:proofErr w:type="spellEnd"/>
+      <w:r>
+        <w:t xml:space="preserve"> ASP.NET CORE MVC bezig zijn. </w:t>
+      </w:r>
+    </w:p>
+    <w:p>
+      <w:pPr>
+        <w:pStyle w:val="Heading3"/>
+      </w:pPr>
+      <w:bookmarkStart w:id="8" w:name="_Toc462212676"/>
+      <w:r>
+        <w:t>Advies case</w:t>
+      </w:r>
+      <w:bookmarkEnd w:id="8"/>
+    </w:p>
+    <w:p>
+      <w:r>
+        <w:t>We gaan voor Case 1 omdat Case 2 ons ook wat te groot lijkt. Hier komt veel bi</w:t>
+      </w:r>
+      <w:r>
+        <w:t xml:space="preserve">j kijken, bijvoorbeeld database en meerdere rollen. Bij het inloggen komt ook meer kijken dan alleen inloggen. Het e-mail verzenden, beveiliging, registeren. </w:t>
+      </w:r>
+      <w:r>
+        <w:t xml:space="preserve">Dit worden heel veel templates voor een </w:t>
+      </w:r>
+      <w:proofErr w:type="spellStart"/>
+      <w:r>
+        <w:t>packets</w:t>
+      </w:r>
+      <w:proofErr w:type="spellEnd"/>
+      <w:r>
+        <w:t>.</w:t>
+      </w:r>
+    </w:p>
+    <w:p>
+      <w:r>
+        <w:t>Ons lijkt Case 1</w:t>
+      </w:r>
+      <w:r>
+        <w:t xml:space="preserve"> het interessants, omdat we dan een </w:t>
+      </w:r>
+      <w:r>
+        <w:t>volledig</w:t>
+      </w:r>
+      <w:r>
+        <w:t xml:space="preserve"> </w:t>
+      </w:r>
+      <w:r>
+        <w:t xml:space="preserve">project kunnen maken met meerdere aspecten. Ook schatten we in dat we dit project binnen het stage tijdperk kunnen halen. </w:t>
+      </w:r>
+      <w:r>
+        <w:t xml:space="preserve">Hebben hier ook een helder idee over, wat het resultaat moet worden. </w:t>
+      </w:r>
+      <w:r>
+        <w:t xml:space="preserve">Hierbij denken we dat het ook een handige tool kan worden voor de programmeurs. </w:t>
+      </w:r>
+      <w:r>
+        <w:t>Een tool dat je een hoop tijd bespaard d</w:t>
+      </w:r>
+      <w:r>
+        <w:t xml:space="preserve">oor niet meer zo lang te zoeken </w:t>
+      </w:r>
+      <w:r>
+        <w:t xml:space="preserve">door </w:t>
+      </w:r>
+      <w:r>
+        <w:t>de labels.</w:t>
+      </w:r>
+      <w:bookmarkStart w:id="9" w:name="_GoBack"/>
+      <w:bookmarkEnd w:id="9"/>
+    </w:p>
+    <w:p>
+      <w:pPr>
+        <w:pStyle w:val="Heading2"/>
+      </w:pPr>
+      <w:r>
+        <w:br w:type="page"/>
+      </w:r>
+      <w:bookmarkStart w:id="10" w:name="_Toc462212677"/>
+      <w:r>
+        <w:lastRenderedPageBreak/>
+        <w:t>Reflectie</w:t>
+      </w:r>
+      <w:bookmarkEnd w:id="10"/>
+    </w:p>
+    <w:p>
+      <w:r>
+        <w:t xml:space="preserve">Voor mijn gevoel ging de meeste interviews goed. Ik denk dat Jeffrey bij de interviews een beetje in de voorgrond bleef. </w:t>
+      </w:r>
+      <w:r>
+        <w:t xml:space="preserve">Daardoor had de andere interviews meer structuur in. </w:t>
+      </w:r>
+      <w:r>
+        <w:t>Daardoor viel ik bij de laatste interview een beetje in de mand.</w:t>
+      </w:r>
+      <w:r>
+        <w:t xml:space="preserve"> Hierdoor was ik iets te zenuwachtig dan de bedoeling was.</w:t>
+      </w:r>
+      <w:r>
+        <w:t xml:space="preserve"> Ik had de details van de interviews beter moeten voorbereiden.</w:t>
+      </w:r>
+      <w:r>
+        <w:t xml:space="preserve"> </w:t>
+      </w:r>
+      <w:r>
+        <w:t xml:space="preserve">Maar we hebben genoeg </w:t>
+      </w:r>
+      <w:r>
+        <w:t xml:space="preserve">goede </w:t>
+      </w:r>
+      <w:r>
+        <w:t xml:space="preserve">informatie binnen gekregen om een goed project op te zetten. </w:t>
+      </w:r>
+    </w:p>
+    <w:p>
+      <w:r>
+        <w:t>Misschien hadden we achteraf op sommige onderwerpen wat dieper op in moeten gaan, maar dat kwamen we achter toen we de case aan het maken waren. De volgende keer is het beter voor mij om de goede ideeën al halve wegen een beetje uit te werken. Voor de rest is d</w:t>
+      </w:r>
+      <w:r>
+        <w:t xml:space="preserve">e informatie </w:t>
+      </w:r>
+      <w:r>
+        <w:t>die we konden kregen</w:t>
+      </w:r>
+      <w:r>
+        <w:t>, wel de goed informatie om een besluit te maken</w:t>
+      </w:r>
+      <w:r>
+        <w:t xml:space="preserve">. </w:t>
+      </w:r>
+      <w:r>
+        <w:t xml:space="preserve">Hieruit bleek ook welke veel prioriteit heeft. </w:t>
+      </w:r>
+      <w:r>
+        <w:t xml:space="preserve">Na overleg met Jeffrey, Niels en Sebastian hebben gekozen voor Case 1.  </w:t>
+      </w:r>
+      <w:r>
+        <w:t>Behalve wat hierboven omschreven staan, is het gegaan hoe we voorbereid hebben.</w:t>
+      </w:r>
+      <w:r>
+        <w:t xml:space="preserve"> </w:t>
+      </w:r>
+      <w:r>
+        <w:t>Mijn conclusie is dat ik meer moet durven vragen.</w:t>
+      </w:r>
+      <w:r>
+        <w:t xml:space="preserve"> </w:t>
+      </w:r>
+    </w:p>
+    <w:p>
+      <w:r>
+        <w:br w:type="page"/>
+      </w:r>
+    </w:p>
+    <w:p>
+      <w:pPr>
+        <w:pStyle w:val="Heading2"/>
+      </w:pPr>
+      <w:bookmarkStart w:id="11" w:name="_Toc462212678"/>
+      <w:r>
+        <w:lastRenderedPageBreak/>
+        <w:t>Bijlage</w:t>
+      </w:r>
+      <w:bookmarkEnd w:id="11"/>
+    </w:p>
+    <w:p>
+      <w:pPr>
+        <w:pStyle w:val="Heading3"/>
+      </w:pPr>
+      <w:bookmarkStart w:id="12" w:name="_Toc462212679"/>
       <w:r>
         <w:t>Case 1 – Meertaligheid</w:t>
       </w:r>
-      <w:bookmarkEnd w:id="6"/>
+      <w:bookmarkEnd w:id="12"/>
       <w:r>
         <w:t xml:space="preserve"> </w:t>
       </w:r>
     </w:p>
     <w:p>
       <w:r>
+        <w:t xml:space="preserve">Hier staat de uitwerking van Case 1 die we tot nu toe hebben De scope en </w:t>
+      </w:r>
+      <w:proofErr w:type="spellStart"/>
+      <w:r>
+        <w:t>acceptance</w:t>
+      </w:r>
+      <w:proofErr w:type="spellEnd"/>
+      <w:r>
+        <w:t xml:space="preserve"> criteria</w:t>
+      </w:r>
+      <w:r>
+        <w:t xml:space="preserve"> moeten nog verder uitgewerkt worden</w:t>
+      </w:r>
+      <w:r>
+        <w:t>.</w:t>
+      </w:r>
+      <w:r>
+        <w:t xml:space="preserve"> De rest kunnen we nog over nadenken of het beter kan.</w:t>
+      </w:r>
+    </w:p>
+    <w:p>
+      <w:pPr>
+        <w:pStyle w:val="Heading4"/>
+      </w:pPr>
+      <w:bookmarkStart w:id="13" w:name="_Toc462124230"/>
+      <w:r>
+        <w:t>Waarom?</w:t>
+      </w:r>
+      <w:bookmarkEnd w:id="13"/>
+    </w:p>
+    <w:p>
+      <w:r>
         <w:t xml:space="preserve">De programmeurs van VI vinden soms lastig om alle labels in verschillende talen te vertalen. Als je bij de ene taal toevoegt, dan moet je dat bij de andere ook doen. Soms wordt heel onoverzichtelijk. Daarom is er een programma nodig die het allemaal overzichtelijk houdt en alles makkelijk kan aanpassen. </w:t>
       </w:r>
     </w:p>
     <w:p>
-      <w:r>
-        <w:t xml:space="preserve">Hierdoor willen we een programma maken dat je </w:t>
-      </w:r>
-      <w:r>
-        <w:t xml:space="preserve">heel </w:t>
-      </w:r>
-      <w:r>
-        <w:t>makkelijk kan zien welke labe</w:t>
-      </w:r>
-      <w:r>
-        <w:t xml:space="preserve">ls nog vertaald moeten worden en </w:t>
-      </w:r>
-      <w:r>
-        <w:t xml:space="preserve">als je bijvoorbeeld een label niet meer nodig hebt. Dat het gelijk voor de andere talen wordt verwijderd. </w:t>
-      </w:r>
-      <w:r>
-        <w:t>We denken dan dat het dan overzichtelijker wordt om de label</w:t>
-      </w:r>
-      <w:r>
-        <w:t xml:space="preserve">s te vertalen. Verder willen ook dat je met het programma de route kan vertalen. </w:t>
-      </w:r>
-      <w:r>
-        <w:t>Je moet het label ook heel makkelijk kunnen vinden.</w:t>
+      <w:pPr>
+        <w:pStyle w:val="Heading4"/>
+      </w:pPr>
+      <w:r>
+        <w:t>Doelstelling</w:t>
+      </w:r>
+    </w:p>
+    <w:p>
+      <w:r>
+        <w:t>De software moet makkelijk labels kunnen veranderen voor meerdere talen. Als je bij de ene taal een label toevoegt, dan herkent het programma gelijk dat je bij de andere talen ook moet vertalen. Stel dat er een label niet vertaald is, dan komt daar in de plaats een waarde van de default taal. Dit geld ook voor het verwijderen van labels.</w:t>
       </w:r>
       <w:r>
         <w:t xml:space="preserve"> </w:t>
       </w:r>
-    </w:p>
-    <w:p>
-      <w:pPr>
-        <w:pStyle w:val="Heading3"/>
-      </w:pPr>
-      <w:bookmarkStart w:id="7" w:name="_Toc462143913"/>
-      <w:r>
-        <w:t xml:space="preserve">Case 2 - </w:t>
-      </w:r>
-      <w:r>
-        <w:t>Identity P</w:t>
-      </w:r>
-      <w:r>
-        <w:t>rovider</w:t>
-      </w:r>
-      <w:bookmarkEnd w:id="7"/>
-    </w:p>
-    <w:p>
-      <w:r>
-        <w:t xml:space="preserve">De </w:t>
-      </w:r>
+      <w:r>
+        <w:t xml:space="preserve">Alleen de bevoegde personen mogen erbij kunnen overal. De bevoegde personen kunnen klanten en werknemers van VI-Company zijn. </w:t>
+      </w:r>
+    </w:p>
+    <w:p>
+      <w:r>
+        <w:t xml:space="preserve">Het programma moet in 1 opslag duidelijk zijn voor de gebruiker. Alle labels die kunnen gevonden door een goed werkende zoekbalk bijvoorbeeld.  De labels moeten op meerdere manieren gevonden worden, bijvoorbeeld op naam. De labels kan je ook groeperen, bijvoorbeeld met getallen. Je hebt soms bij een winkelmandje dat je 1 product hebt, maar ook 2 producten hebt. Het meervoud moet met 1 label aangegeven kunnen worden.  </w:t>
+      </w:r>
+    </w:p>
+    <w:p>
+      <w:r>
+        <w:t>Ook kan je in het programma zien hoe vaak een label wordt gebruikt en aangeroepen. Als een label niet vaak wordt aangeroepen, dan geeft het programma automatisch aan dat het label niet of nauwelijks wordt gebruikt. Stel een label heeft meerdere dezelfde vertalingen. Dan wordt er gevraagd of je niet wil samenvoegen.</w:t>
+      </w:r>
+    </w:p>
+    <w:p>
+      <w:r>
+        <w:t xml:space="preserve">In de labels wordt soms ook opmaak gebruikt. Je wilt niet als je een bijvoorbeeld link wilt plaatsen, dat je meerdere labels moet aanmaken. Dus er komt een opmaak systeem in de labels. Dit kan je aan de hand van een preview zien, hoe het eruit komt te zien. Ook kan je hier variables maken zodat je gegevens die niet vast staan kunt gebruiken. De variabele worden wel met een duidelijke naam aangegeven, zodat je weet wat je verwachten staat. </w:t>
+      </w:r>
+    </w:p>
+    <w:p>
+      <w:r>
+        <w:t xml:space="preserve">De applicatie runt eerst op alleen de produceer omgeving. Daarna kijken we of alles tegelijk aangepast kan worden op alle omgevingen. Ook misschien voor de toekomst dat er een front-end in line editing komt. Als op de pagina van de website een label aanklikt, dat je dan precies kan zien wat voor naam het label heet. </w:t>
+      </w:r>
+    </w:p>
+    <w:p>
+      <w:pPr>
+        <w:rPr>
+          <w:rFonts w:asciiTheme="majorHAnsi" w:eastAsiaTheme="majorEastAsia" w:hAnsiTheme="majorHAnsi" w:cstheme="majorBidi"/>
+          <w:i/>
+          <w:iCs/>
+          <w:color w:val="2E74B5" w:themeColor="accent1" w:themeShade="BF"/>
+        </w:rPr>
+      </w:pPr>
+      <w:bookmarkStart w:id="14" w:name="_Toc462124232"/>
+      <w:r>
+        <w:br w:type="page"/>
+      </w:r>
+    </w:p>
+    <w:p>
+      <w:pPr>
+        <w:pStyle w:val="Heading4"/>
+        <w:rPr>
+          <w:color w:val="1F4D78" w:themeColor="accent1" w:themeShade="7F"/>
+          <w:sz w:val="24"/>
+          <w:szCs w:val="24"/>
+        </w:rPr>
+      </w:pPr>
+      <w:r>
+        <w:lastRenderedPageBreak/>
+        <w:t>Puntsgewijs</w:t>
+      </w:r>
+      <w:bookmarkEnd w:id="14"/>
+    </w:p>
+    <w:p>
+      <w:pPr>
+        <w:pStyle w:val="ListParagraph"/>
+        <w:numPr>
+          <w:ilvl w:val="0"/>
+          <w:numId w:val="4"/>
+        </w:numPr>
+      </w:pPr>
+      <w:r>
+        <w:t>Toevoegen van labels</w:t>
+      </w:r>
+    </w:p>
+    <w:p>
+      <w:pPr>
+        <w:pStyle w:val="ListParagraph"/>
+        <w:numPr>
+          <w:ilvl w:val="0"/>
+          <w:numId w:val="4"/>
+        </w:numPr>
+      </w:pPr>
+      <w:r>
+        <w:t>Vertaling veranderen van labels</w:t>
+      </w:r>
+    </w:p>
+    <w:p>
+      <w:pPr>
+        <w:pStyle w:val="ListParagraph"/>
+        <w:numPr>
+          <w:ilvl w:val="0"/>
+          <w:numId w:val="4"/>
+        </w:numPr>
+      </w:pPr>
+      <w:r>
+        <w:t>Verwijderen van labels</w:t>
+      </w:r>
+    </w:p>
+    <w:p>
+      <w:pPr>
+        <w:pStyle w:val="ListParagraph"/>
+        <w:numPr>
+          <w:ilvl w:val="0"/>
+          <w:numId w:val="4"/>
+        </w:numPr>
+      </w:pPr>
+      <w:r>
+        <w:t>Sorteren van labels</w:t>
+      </w:r>
+    </w:p>
+    <w:p>
+      <w:pPr>
+        <w:pStyle w:val="ListParagraph"/>
+        <w:numPr>
+          <w:ilvl w:val="0"/>
+          <w:numId w:val="4"/>
+        </w:numPr>
+      </w:pPr>
+      <w:r>
+        <w:t>Preview van labels</w:t>
+      </w:r>
+    </w:p>
+    <w:p>
+      <w:pPr>
+        <w:pStyle w:val="ListParagraph"/>
+        <w:numPr>
+          <w:ilvl w:val="0"/>
+          <w:numId w:val="4"/>
+        </w:numPr>
+      </w:pPr>
+      <w:r>
+        <w:t>Statistieken van labels</w:t>
+      </w:r>
+    </w:p>
+    <w:p>
+      <w:pPr>
+        <w:pStyle w:val="ListParagraph"/>
+        <w:numPr>
+          <w:ilvl w:val="0"/>
+          <w:numId w:val="4"/>
+        </w:numPr>
+      </w:pPr>
       <w:proofErr w:type="spellStart"/>
       <w:r>
-        <w:t>developers</w:t>
+        <w:t>Placeholder</w:t>
       </w:r>
       <w:proofErr w:type="spellEnd"/>
       <w:r>
-        <w:t xml:space="preserve"> bij VI Company moeten bij elk project die zij maken een login systeem </w:t>
-      </w:r>
-      <w:r>
-        <w:t xml:space="preserve">maken en daarbij moeten zij ook vaak rollen aanmaken. Omdat dit vaak hetzelfde is bij elk project is dit zonde om dit telkens weer opnieuw te ontwikkelen. Als het een standaard package zou worden zou dit veel tijd schelen voor de </w:t>
+        <w:t xml:space="preserve"> variabele</w:t>
+      </w:r>
+    </w:p>
+    <w:p>
+      <w:pPr>
+        <w:pStyle w:val="ListParagraph"/>
+        <w:numPr>
+          <w:ilvl w:val="0"/>
+          <w:numId w:val="4"/>
+        </w:numPr>
+      </w:pPr>
+      <w:r>
+        <w:t>Labels groeperen</w:t>
+      </w:r>
+    </w:p>
+    <w:p>
+      <w:pPr>
+        <w:pStyle w:val="ListParagraph"/>
+        <w:numPr>
+          <w:ilvl w:val="0"/>
+          <w:numId w:val="4"/>
+        </w:numPr>
+      </w:pPr>
+      <w:r>
+        <w:t>Opmaak labels</w:t>
+      </w:r>
+    </w:p>
+    <w:p>
+      <w:pPr>
+        <w:pStyle w:val="ListParagraph"/>
+        <w:numPr>
+          <w:ilvl w:val="1"/>
+          <w:numId w:val="4"/>
+        </w:numPr>
+      </w:pPr>
+      <w:r>
+        <w:t xml:space="preserve">Links &amp; Dik gedrukt bijvoorbeeld  </w:t>
+      </w:r>
+    </w:p>
+    <w:p>
+      <w:pPr>
+        <w:pStyle w:val="ListParagraph"/>
+        <w:numPr>
+          <w:ilvl w:val="0"/>
+          <w:numId w:val="4"/>
+        </w:numPr>
+      </w:pPr>
+      <w:r>
+        <w:t xml:space="preserve">Inlezen van </w:t>
       </w:r>
       <w:proofErr w:type="spellStart"/>
       <w:r>
-        <w:t>developers</w:t>
+        <w:t>json</w:t>
       </w:r>
       <w:proofErr w:type="spellEnd"/>
-      <w:r>
-        <w:t>.</w:t>
-      </w:r>
-      <w:r>
+    </w:p>
+    <w:p>
+      <w:pPr>
+        <w:pStyle w:val="ListParagraph"/>
+        <w:numPr>
+          <w:ilvl w:val="0"/>
+          <w:numId w:val="4"/>
+        </w:numPr>
+      </w:pPr>
+      <w:r>
+        <w:t xml:space="preserve">Wegschrijven van </w:t>
+      </w:r>
+      <w:proofErr w:type="spellStart"/>
+      <w:r>
+        <w:t>json</w:t>
+      </w:r>
+      <w:proofErr w:type="spellEnd"/>
+    </w:p>
+    <w:p>
+      <w:pPr>
+        <w:pStyle w:val="ListParagraph"/>
+        <w:numPr>
+          <w:ilvl w:val="0"/>
+          <w:numId w:val="4"/>
+        </w:numPr>
+      </w:pPr>
+      <w:r>
+        <w:t>Mark down</w:t>
+      </w:r>
+    </w:p>
+    <w:p>
+      <w:pPr>
+        <w:pStyle w:val="ListParagraph"/>
+        <w:numPr>
+          <w:ilvl w:val="0"/>
+          <w:numId w:val="4"/>
+        </w:numPr>
+      </w:pPr>
+      <w:r>
+        <w:t>Zoekbalk</w:t>
+      </w:r>
+    </w:p>
+    <w:p>
+      <w:pPr>
+        <w:pStyle w:val="ListParagraph"/>
+        <w:numPr>
+          <w:ilvl w:val="0"/>
+          <w:numId w:val="4"/>
+        </w:numPr>
+      </w:pPr>
+      <w:r>
+        <w:t>Duidelijk hoe het werkt.</w:t>
+      </w:r>
+    </w:p>
+    <w:p>
+      <w:pPr>
+        <w:pStyle w:val="ListParagraph"/>
+        <w:numPr>
+          <w:ilvl w:val="1"/>
+          <w:numId w:val="4"/>
+        </w:numPr>
+      </w:pPr>
+      <w:r>
+        <w:t>Na 1 of 2 keer gebruiken</w:t>
+      </w:r>
+    </w:p>
+    <w:p>
+      <w:pPr>
+        <w:pStyle w:val="ListParagraph"/>
+        <w:numPr>
+          <w:ilvl w:val="0"/>
+          <w:numId w:val="4"/>
+        </w:numPr>
+      </w:pPr>
+      <w:r>
+        <w:t>Runtime inlezen</w:t>
+      </w:r>
+    </w:p>
+    <w:p>
+      <w:pPr>
+        <w:pStyle w:val="Heading4"/>
+      </w:pPr>
+      <w:bookmarkStart w:id="15" w:name="_Toc462124231"/>
+      <w:r>
+        <w:t>Scop</w:t>
+      </w:r>
+      <w:bookmarkEnd w:id="15"/>
+      <w:r>
+        <w:t>e</w:t>
+      </w:r>
+    </w:p>
+    <w:p>
+      <w:pPr>
+        <w:pStyle w:val="ListParagraph"/>
+        <w:numPr>
+          <w:ilvl w:val="0"/>
+          <w:numId w:val="6"/>
+        </w:numPr>
+      </w:pPr>
+      <w:r>
+        <w:t>De software is bedoeld voor de programmeurs van VI Company.</w:t>
+      </w:r>
+    </w:p>
+    <w:p>
+      <w:pPr>
+        <w:pStyle w:val="ListParagraph"/>
+        <w:numPr>
+          <w:ilvl w:val="1"/>
+          <w:numId w:val="6"/>
+        </w:numPr>
+      </w:pPr>
+      <w:r>
+        <w:t>De gui hoeft niet fantastisch eruit te zien</w:t>
+      </w:r>
+    </w:p>
+    <w:p>
+      <w:pPr>
+        <w:pStyle w:val="ListParagraph"/>
+        <w:numPr>
+          <w:ilvl w:val="0"/>
+          <w:numId w:val="6"/>
+        </w:numPr>
+      </w:pPr>
+      <w:r>
+        <w:t>De routes worden buiten beschouwing laten</w:t>
+      </w:r>
+    </w:p>
+    <w:p>
+      <w:pPr>
+        <w:pStyle w:val="ListParagraph"/>
+        <w:numPr>
+          <w:ilvl w:val="0"/>
+          <w:numId w:val="6"/>
+        </w:numPr>
+      </w:pPr>
+      <w:proofErr w:type="spellStart"/>
+      <w:r>
+        <w:t>Local</w:t>
+      </w:r>
+      <w:proofErr w:type="spellEnd"/>
+      <w:r>
+        <w:t xml:space="preserve"> project zonder login</w:t>
+      </w:r>
+    </w:p>
+    <w:p>
+      <w:pPr>
+        <w:pStyle w:val="Heading4"/>
+      </w:pPr>
+      <w:bookmarkStart w:id="16" w:name="_Toc462124234"/>
+      <w:r>
+        <w:t>Software</w:t>
+      </w:r>
+      <w:bookmarkEnd w:id="16"/>
+    </w:p>
+    <w:p>
+      <w:r>
+        <w:t>Hieronder staan meerdere mogelijkheden voor het maken van software</w:t>
+      </w:r>
+    </w:p>
+    <w:p>
+      <w:pPr>
+        <w:pStyle w:val="ListParagraph"/>
+        <w:numPr>
+          <w:ilvl w:val="0"/>
+          <w:numId w:val="4"/>
+        </w:numPr>
+      </w:pPr>
+      <w:r>
+        <w:t xml:space="preserve">Een webapplicatie (ASP.NET </w:t>
+      </w:r>
+      <w:proofErr w:type="spellStart"/>
+      <w:r>
+        <w:t>Core</w:t>
+      </w:r>
+      <w:proofErr w:type="spellEnd"/>
+      <w:r>
+        <w:t>)</w:t>
+      </w:r>
+    </w:p>
+    <w:p>
+      <w:pPr>
+        <w:pStyle w:val="ListParagraph"/>
+        <w:numPr>
+          <w:ilvl w:val="1"/>
+          <w:numId w:val="4"/>
+        </w:numPr>
+      </w:pPr>
+      <w:proofErr w:type="spellStart"/>
+      <w:r>
+        <w:t>Json</w:t>
+      </w:r>
+      <w:proofErr w:type="spellEnd"/>
+    </w:p>
+    <w:p>
+      <w:pPr>
+        <w:pStyle w:val="ListParagraph"/>
+        <w:numPr>
+          <w:ilvl w:val="0"/>
+          <w:numId w:val="4"/>
+        </w:numPr>
+      </w:pPr>
+      <w:r>
+        <w:t xml:space="preserve">Een webapplicatie (ASP.NET </w:t>
+      </w:r>
+      <w:proofErr w:type="spellStart"/>
+      <w:r>
+        <w:t>Core</w:t>
+      </w:r>
+      <w:proofErr w:type="spellEnd"/>
+      <w:r>
+        <w:t>)</w:t>
+      </w:r>
+    </w:p>
+    <w:p>
+      <w:pPr>
+        <w:pStyle w:val="ListParagraph"/>
+        <w:numPr>
+          <w:ilvl w:val="1"/>
+          <w:numId w:val="4"/>
+        </w:numPr>
+      </w:pPr>
+      <w:r>
+        <w:t>Database</w:t>
+      </w:r>
+    </w:p>
+    <w:p>
+      <w:pPr>
+        <w:pStyle w:val="ListParagraph"/>
+        <w:numPr>
+          <w:ilvl w:val="0"/>
+          <w:numId w:val="4"/>
+        </w:numPr>
+        <w:rPr>
+          <w:lang w:val="en-US"/>
+        </w:rPr>
+      </w:pPr>
+      <w:proofErr w:type="gramStart"/>
+      <w:r>
+        <w:rPr>
+          <w:lang w:val="en-US"/>
+        </w:rPr>
+        <w:t>*.Exe</w:t>
+      </w:r>
+      <w:proofErr w:type="gramEnd"/>
+      <w:r>
+        <w:rPr>
+          <w:lang w:val="en-US"/>
+        </w:rPr>
         <w:t xml:space="preserve"> </w:t>
       </w:r>
-    </w:p>
-    <w:p>
-      <w:r>
-        <w:t xml:space="preserve">We willen een systeem maken waar je alleen een </w:t>
-      </w:r>
-      <w:r>
-        <w:t>pakket</w:t>
-      </w:r>
-      <w:r>
-        <w:t xml:space="preserve"> hoeft te downloaden. Waardoor je gelijk een inlog systeem hebt met een registratiesysteem. Dit systeem moet je met verschillende rollen met verschillende rechten kunnen inloggen. Er wordt een automatisch e-mail verstuurd. </w:t>
-      </w:r>
-      <w:r>
-        <w:t xml:space="preserve">Dit </w:t>
-      </w:r>
-      <w:r>
-        <w:t>wordt de Identity P</w:t>
-      </w:r>
-      <w:r>
-        <w:t>rovider.</w:t>
-      </w:r>
-    </w:p>
-    <w:p>
-      <w:pPr>
-        <w:pStyle w:val="Heading3"/>
-      </w:pPr>
-      <w:bookmarkStart w:id="8" w:name="_Toc462143914"/>
-      <w:r>
-        <w:t>Overige cases</w:t>
-      </w:r>
-      <w:bookmarkEnd w:id="8"/>
-    </w:p>
-    <w:p>
-      <w:r>
-        <w:t>De andere onderwerpen zie je ook bij vraag 1 bij het vorige hoofdstuk. De meeste van de onderwerpen die hierin staan zijn of te klein of te groot qua opdracht. Natuurlijk kan je de te grote opdrachten ook splitsen, maar uit de interviews bleek dat de vorige cases</w:t>
-      </w:r>
-      <w:r>
-        <w:t xml:space="preserve"> meer prioriteit ligt. Ook lijkt het ons interessanter en uitdagender om met de vorige cases bezig te zijn, omdat we dan meer met het </w:t>
-      </w:r>
       <w:proofErr w:type="spellStart"/>
       <w:r>
-        <w:t>framework</w:t>
+        <w:rPr>
+          <w:lang w:val="en-US"/>
+        </w:rPr>
+        <w:t>voor</w:t>
       </w:r>
       <w:proofErr w:type="spellEnd"/>
       <w:r>
-        <w:t xml:space="preserve"> ASP.NET CORE MVC bezig zijn. </w:t>
-      </w:r>
-    </w:p>
-    <w:p>
-      <w:pPr>
-        <w:pStyle w:val="Heading3"/>
-      </w:pPr>
-      <w:bookmarkStart w:id="9" w:name="_Toc462143915"/>
-      <w:r>
-        <w:t>Advies case</w:t>
-      </w:r>
-      <w:bookmarkEnd w:id="9"/>
-    </w:p>
-    <w:p>
-      <w:r>
-        <w:t>We gaan voor Case 1 omdat Case 2 ons ook wat te groot lijkt. Hier komt veel bi</w:t>
-      </w:r>
-      <w:r>
-        <w:t xml:space="preserve">j kijken, bijvoorbeeld database en meerdere rollen. Bij het inloggen komt ook meer kijken dan alleen inloggen. Het e-mail verzenden, beveiliging, registeren. </w:t>
-      </w:r>
-      <w:r>
-        <w:t xml:space="preserve">Dit worden heel veel templates voor een </w:t>
-      </w:r>
-      <w:r>
         <w:rPr>
           <w:lang w:val="en-US"/>
         </w:rPr>
-        <w:t>packets.</w:t>
-      </w:r>
-    </w:p>
-    <w:p>
-      <w:r>
-        <w:t>Ons lijkt Case 1</w:t>
-      </w:r>
-      <w:r>
-        <w:t xml:space="preserve"> het interessants, omdat we dan een </w:t>
-      </w:r>
-      <w:r>
-        <w:t>volledig</w:t>
-      </w:r>
-      <w:r>
-        <w:t xml:space="preserve"> </w:t>
-      </w:r>
-      <w:r>
-        <w:t xml:space="preserve">project kunnen maken met meerdere aspecten. Ook schatten we in dat we dit project binnen het stage tijdperk kunnen halen. </w:t>
-      </w:r>
-      <w:r>
-        <w:t xml:space="preserve">Hebben hier ook een helder idee over, wat het resultaat moet worden. </w:t>
-      </w:r>
-      <w:r>
-        <w:t xml:space="preserve">Hierbij denken we dat het ook een handige tool kan worden voor de programmeurs. </w:t>
-      </w:r>
-    </w:p>
-    <w:p>
-      <w:pPr>
+        <w:t xml:space="preserve"> Windows. (</w:t>
+      </w:r>
+      <w:proofErr w:type="spellStart"/>
+      <w:r>
+        <w:rPr>
+          <w:lang w:val="en-US"/>
+        </w:rPr>
+        <w:t>Programma</w:t>
+      </w:r>
+      <w:proofErr w:type="spellEnd"/>
+      <w:r>
+        <w:rPr>
+          <w:lang w:val="en-US"/>
+        </w:rPr>
+        <w:t xml:space="preserve"> local)</w:t>
+      </w:r>
+    </w:p>
+    <w:p>
+      <w:pPr>
+        <w:pStyle w:val="Heading4"/>
+        <w:rPr>
+          <w:lang w:val="en-US"/>
+        </w:rPr>
+      </w:pPr>
+      <w:bookmarkStart w:id="17" w:name="_Toc462124235"/>
+      <w:r>
+        <w:rPr>
+          <w:lang w:val="en-US"/>
+        </w:rPr>
+        <w:t xml:space="preserve">Login </w:t>
+      </w:r>
+      <w:proofErr w:type="spellStart"/>
+      <w:r>
+        <w:rPr>
+          <w:lang w:val="en-US"/>
+        </w:rPr>
+        <w:t>rollen</w:t>
+      </w:r>
+      <w:bookmarkEnd w:id="17"/>
+      <w:proofErr w:type="spellEnd"/>
+    </w:p>
+    <w:p>
+      <w:pPr>
+        <w:pStyle w:val="ListParagraph"/>
+        <w:numPr>
+          <w:ilvl w:val="0"/>
+          <w:numId w:val="4"/>
+        </w:numPr>
         <w:rPr>
           <w:rFonts w:asciiTheme="majorHAnsi" w:eastAsiaTheme="majorEastAsia" w:hAnsiTheme="majorHAnsi" w:cstheme="majorBidi"/>
           <w:color w:val="2E74B5" w:themeColor="accent1" w:themeShade="BF"/>
           <w:sz w:val="26"/>
           <w:szCs w:val="26"/>
-        </w:rPr>
-      </w:pPr>
-      <w:r>
+          <w:lang w:val="en-US"/>
+        </w:rPr>
+      </w:pPr>
+      <w:proofErr w:type="spellStart"/>
+      <w:r>
+        <w:rPr>
+          <w:lang w:val="en-US"/>
+        </w:rPr>
+        <w:t>Iemand</w:t>
+      </w:r>
+      <w:proofErr w:type="spellEnd"/>
+      <w:r>
+        <w:rPr>
+          <w:lang w:val="en-US"/>
+        </w:rPr>
+        <w:t xml:space="preserve"> die </w:t>
+      </w:r>
+      <w:proofErr w:type="spellStart"/>
+      <w:r>
+        <w:rPr>
+          <w:lang w:val="en-US"/>
+        </w:rPr>
+        <w:t>alles</w:t>
+      </w:r>
+      <w:proofErr w:type="spellEnd"/>
+      <w:r>
+        <w:rPr>
+          <w:lang w:val="en-US"/>
+        </w:rPr>
+        <w:t xml:space="preserve"> mag </w:t>
+      </w:r>
+      <w:proofErr w:type="spellStart"/>
+      <w:r>
+        <w:rPr>
+          <w:lang w:val="en-US"/>
+        </w:rPr>
+        <w:t>aanpassen</w:t>
+      </w:r>
+      <w:proofErr w:type="spellEnd"/>
+    </w:p>
+    <w:p>
+      <w:pPr>
+        <w:pStyle w:val="ListParagraph"/>
+        <w:numPr>
+          <w:ilvl w:val="0"/>
+          <w:numId w:val="4"/>
+        </w:numPr>
+        <w:rPr>
+          <w:rFonts w:asciiTheme="majorHAnsi" w:eastAsiaTheme="majorEastAsia" w:hAnsiTheme="majorHAnsi" w:cstheme="majorBidi"/>
+          <w:color w:val="2E74B5" w:themeColor="accent1" w:themeShade="BF"/>
+          <w:sz w:val="26"/>
+          <w:szCs w:val="26"/>
+        </w:rPr>
+      </w:pPr>
+      <w:r>
+        <w:t>Iemand die alleen mag kijken?</w:t>
+      </w:r>
+    </w:p>
+    <w:p>
+      <w:pPr>
+        <w:pStyle w:val="Heading4"/>
+      </w:pPr>
+      <w:r>
+        <w:t xml:space="preserve">The </w:t>
+      </w:r>
+      <w:proofErr w:type="spellStart"/>
+      <w:r>
+        <w:t>acceptance</w:t>
+      </w:r>
+      <w:proofErr w:type="spellEnd"/>
+      <w:r>
+        <w:t xml:space="preserve"> criteria</w:t>
+      </w:r>
+      <w:bookmarkStart w:id="18" w:name="_Toc462124236"/>
+    </w:p>
+    <w:p>
+      <w:r>
+        <w:t>Snelheid:</w:t>
+      </w:r>
+    </w:p>
+    <w:p>
+      <w:r>
+        <w:t>Uiterlijk (GUI):</w:t>
+      </w:r>
+    </w:p>
+    <w:p>
+      <w:pPr>
+        <w:rPr>
+          <w:lang w:val="en-US"/>
+        </w:rPr>
+      </w:pPr>
+      <w:r>
+        <w:rPr>
+          <w:lang w:val="en-US"/>
+        </w:rPr>
+        <w:t>Tests:</w:t>
+      </w:r>
+    </w:p>
+    <w:p>
+      <w:pPr>
+        <w:rPr>
+          <w:lang w:val="en-US"/>
+        </w:rPr>
+      </w:pPr>
+      <w:r>
+        <w:rPr>
+          <w:lang w:val="en-US"/>
+        </w:rPr>
+        <w:t xml:space="preserve">Code </w:t>
+      </w:r>
+      <w:proofErr w:type="spellStart"/>
+      <w:r>
+        <w:rPr>
+          <w:lang w:val="en-US"/>
+        </w:rPr>
+        <w:t>leesbaarheid</w:t>
+      </w:r>
+      <w:proofErr w:type="spellEnd"/>
+      <w:r>
+        <w:rPr>
+          <w:lang w:val="en-US"/>
+        </w:rPr>
+        <w:t>:</w:t>
+      </w:r>
+    </w:p>
+    <w:p>
+      <w:pPr>
+        <w:rPr>
+          <w:lang w:val="en-US"/>
+        </w:rPr>
+      </w:pPr>
+    </w:p>
+    <w:p>
+      <w:pPr>
+        <w:rPr>
+          <w:lang w:val="en-US"/>
+        </w:rPr>
+      </w:pPr>
+      <w:r>
+        <w:rPr>
+          <w:lang w:val="en-US"/>
+        </w:rPr>
         <w:br w:type="page"/>
       </w:r>
     </w:p>
     <w:p>
       <w:pPr>
-        <w:pStyle w:val="Heading2"/>
-      </w:pPr>
-      <w:bookmarkStart w:id="10" w:name="_Toc462143916"/>
+        <w:pStyle w:val="Heading4"/>
+      </w:pPr>
       <w:r>
         <w:lastRenderedPageBreak/>
-        <w:t>Reflectie</w:t>
-      </w:r>
-      <w:bookmarkEnd w:id="10"/>
-    </w:p>
-    <w:p>
-      <w:r>
-        <w:t xml:space="preserve">Voor mijn gevoel ging de meeste interviews goed. Ik denk dat Jeffrey bij de interviews een beetje in de voorgrond bleef. </w:t>
-      </w:r>
-      <w:r>
-        <w:t xml:space="preserve">Daardoor had de andere interviews meer structuur in. </w:t>
-      </w:r>
-      <w:r>
-        <w:t>Daardoor viel ik bij de laatste interview een beetje in de mand.</w:t>
-      </w:r>
-      <w:r>
-        <w:t xml:space="preserve"> Hierdoor was ik iets te zenuwachtig dan de bedoeling was.</w:t>
-      </w:r>
-      <w:r>
-        <w:t xml:space="preserve"> Ik had de details van de interviews beter moeten voorbereiden. Maar we hebben genoeg </w:t>
-      </w:r>
-      <w:r>
-        <w:t xml:space="preserve">goede </w:t>
-      </w:r>
-      <w:r>
-        <w:t xml:space="preserve">informatie binnen gekregen om een goed project op te zetten. </w:t>
-      </w:r>
-      <w:r>
-        <w:t xml:space="preserve">De informatie konden we goed sorteren en een goede keuze uit maken. </w:t>
-      </w:r>
-      <w:r>
-        <w:t xml:space="preserve">Hieruit bleek ook welke veel prioriteit heeft. </w:t>
-      </w:r>
-      <w:r>
-        <w:t xml:space="preserve">Na overleg met Jeffrey, Niels en Sebastian hebben gekozen voor Case 1.  </w:t>
-      </w:r>
-      <w:r>
-        <w:t>Behalve wat hierboven omschreven staan, is het gegaan hoe we voorbereid hebben.</w:t>
+        <w:t xml:space="preserve">User </w:t>
+      </w:r>
+      <w:proofErr w:type="spellStart"/>
+      <w:r>
+        <w:t>stories</w:t>
+      </w:r>
+      <w:proofErr w:type="spellEnd"/>
+      <w:r>
+        <w:t>/</w:t>
+      </w:r>
+      <w:proofErr w:type="spellStart"/>
+      <w:r>
+        <w:t>Requirements</w:t>
+      </w:r>
+      <w:bookmarkEnd w:id="18"/>
+      <w:proofErr w:type="spellEnd"/>
+      <w:r>
+        <w:t xml:space="preserve"> </w:t>
+      </w:r>
+    </w:p>
+    <w:p>
+      <w:r>
+        <w:t xml:space="preserve">Hieronder komen al een paar voorbeelden van user </w:t>
+      </w:r>
+      <w:proofErr w:type="spellStart"/>
+      <w:r>
+        <w:t>stories</w:t>
+      </w:r>
+      <w:proofErr w:type="spellEnd"/>
+      <w:r>
+        <w:t xml:space="preserve">. Dit worden er later meer. </w:t>
+      </w:r>
+    </w:p>
+    <w:p>
+      <w:pPr>
+        <w:pStyle w:val="ListParagraph"/>
+        <w:numPr>
+          <w:ilvl w:val="0"/>
+          <w:numId w:val="5"/>
+        </w:numPr>
+      </w:pPr>
+      <w:r>
+        <w:t>Een gebruiker kan een label kunnen toevoegen, omdat het label onthouden moet worden</w:t>
+      </w:r>
+      <w:r>
+        <w:t xml:space="preserve"> </w:t>
+      </w:r>
+    </w:p>
+    <w:p>
+      <w:pPr>
+        <w:pStyle w:val="ListParagraph"/>
+        <w:numPr>
+          <w:ilvl w:val="0"/>
+          <w:numId w:val="5"/>
+        </w:numPr>
+      </w:pPr>
+      <w:r>
+        <w:t>De gebruiker kan switchen van taal, omdat hij bij de talen kan om ze te vertalen</w:t>
+      </w:r>
+    </w:p>
+    <w:p>
+      <w:pPr>
+        <w:pStyle w:val="ListParagraph"/>
+        <w:numPr>
+          <w:ilvl w:val="0"/>
+          <w:numId w:val="5"/>
+        </w:numPr>
+      </w:pPr>
+      <w:r>
+        <w:t>Een gebruiker kan een label vertalen, omdat je meerdere vertalingen hebt</w:t>
+      </w:r>
+    </w:p>
+    <w:p>
+      <w:pPr>
+        <w:pStyle w:val="ListParagraph"/>
+        <w:numPr>
+          <w:ilvl w:val="0"/>
+          <w:numId w:val="5"/>
+        </w:numPr>
+      </w:pPr>
+      <w:r>
+        <w:t>Een gebruiker kan een nieuwe taal invoegen, omdat er meer talen bij kunnen komen.</w:t>
+      </w:r>
+    </w:p>
+    <w:p>
+      <w:pPr>
+        <w:pStyle w:val="ListParagraph"/>
+        <w:numPr>
+          <w:ilvl w:val="0"/>
+          <w:numId w:val="5"/>
+        </w:numPr>
+      </w:pPr>
+      <w:r>
+        <w:t>Een gebruiker kan een module aanmaken, omdat het netjes gesorteerd blijft.</w:t>
+      </w:r>
+    </w:p>
+    <w:p>
+      <w:pPr>
+        <w:pStyle w:val="ListParagraph"/>
+        <w:numPr>
+          <w:ilvl w:val="0"/>
+          <w:numId w:val="5"/>
+        </w:numPr>
+      </w:pPr>
+      <w:r>
+        <w:t>Een gebruiker kan meerdere groeperingen voor een label maken voor 1 label, omdat er een meervoud en enkelvoud van woorden gebruikt kan worden</w:t>
+      </w:r>
+    </w:p>
+    <w:p>
+      <w:pPr>
+        <w:pStyle w:val="ListParagraph"/>
+        <w:numPr>
+          <w:ilvl w:val="0"/>
+          <w:numId w:val="5"/>
+        </w:numPr>
+      </w:pPr>
+      <w:r>
+        <w:t>Een gebruiker kan makkelijk zien welke labels nog niet vertaald zijn, omdat dat dan overzichtelijk blijft.</w:t>
+      </w:r>
+    </w:p>
+    <w:p>
+      <w:pPr>
+        <w:pStyle w:val="ListParagraph"/>
+        <w:numPr>
+          <w:ilvl w:val="0"/>
+          <w:numId w:val="5"/>
+        </w:numPr>
+      </w:pPr>
+      <w:r>
+        <w:t xml:space="preserve">Een gebruiker kan labels opzoeken, omdat hij snel bij </w:t>
+      </w:r>
+      <w:proofErr w:type="gramStart"/>
+      <w:r>
+        <w:t>het</w:t>
+      </w:r>
+      <w:proofErr w:type="gramEnd"/>
+      <w:r>
+        <w:t xml:space="preserve"> label kan zijn.</w:t>
+      </w:r>
+    </w:p>
+    <w:p>
+      <w:pPr>
+        <w:pStyle w:val="ListParagraph"/>
+        <w:numPr>
+          <w:ilvl w:val="0"/>
+          <w:numId w:val="5"/>
+        </w:numPr>
+      </w:pPr>
+      <w:r>
+        <w:t>Een gebruiker kan een label een opmaak meegeven, omdat hij dan geen 3 labels hoeft aan te maken voor 1 zin</w:t>
+      </w:r>
+    </w:p>
+    <w:p>
+      <w:pPr>
+        <w:pStyle w:val="ListParagraph"/>
+        <w:numPr>
+          <w:ilvl w:val="0"/>
+          <w:numId w:val="5"/>
+        </w:numPr>
+      </w:pPr>
+      <w:r>
+        <w:t>Een gebruiker kan een variabele naam in een label zetten, omdat er soms een tekst niet vast staat van tevoren</w:t>
+      </w:r>
+    </w:p>
+    <w:p>
+      <w:pPr>
+        <w:pStyle w:val="ListParagraph"/>
+        <w:numPr>
+          <w:ilvl w:val="0"/>
+          <w:numId w:val="5"/>
+        </w:numPr>
+      </w:pPr>
+      <w:r>
+        <w:t xml:space="preserve">Een gebruiker kan een preview van het label zien, omdat hij dan gelijk kan checken of </w:t>
+      </w:r>
+      <w:proofErr w:type="gramStart"/>
+      <w:r>
+        <w:t>de</w:t>
+      </w:r>
+      <w:proofErr w:type="gramEnd"/>
+      <w:r>
+        <w:t xml:space="preserve"> label goed uitziet</w:t>
+      </w:r>
+    </w:p>
+    <w:p>
+      <w:pPr>
+        <w:pStyle w:val="ListParagraph"/>
+        <w:numPr>
+          <w:ilvl w:val="0"/>
+          <w:numId w:val="5"/>
+        </w:numPr>
+      </w:pPr>
+      <w:r>
+        <w:t>Een gebruiker kan een label kunnen verwijderen, omdat het label niet meer nodig is</w:t>
+      </w:r>
+    </w:p>
+    <w:p>
+      <w:pPr>
+        <w:pStyle w:val="ListParagraph"/>
+        <w:numPr>
+          <w:ilvl w:val="0"/>
+          <w:numId w:val="5"/>
+        </w:numPr>
+      </w:pPr>
+      <w:r>
+        <w:t>De gebruiker kan makkelijk zien welke labels niet meer in de site worden gebruikt, omdat de gebruiker makkelijk kan beslissen of hij het niet meer nodig heeft</w:t>
+      </w:r>
+    </w:p>
+    <w:p>
+      <w:pPr>
+        <w:pStyle w:val="ListParagraph"/>
+        <w:numPr>
+          <w:ilvl w:val="0"/>
+          <w:numId w:val="5"/>
+        </w:numPr>
+      </w:pPr>
+      <w:r>
+        <w:t>Een gebruiker kan zien hoe vaak een label is bekeken, omdat hij kan zien of het label nog relevant is.</w:t>
+      </w:r>
+    </w:p>
+    <w:p>
+      <w:pPr>
+        <w:pStyle w:val="ListParagraph"/>
+        <w:numPr>
+          <w:ilvl w:val="0"/>
+          <w:numId w:val="5"/>
+        </w:numPr>
+      </w:pPr>
+      <w:r>
+        <w:t>Een gebruiker kan inloggen, omdat hij kan laten zien wie hij is</w:t>
+      </w:r>
+    </w:p>
+    <w:p>
+      <w:pPr>
+        <w:pStyle w:val="ListParagraph"/>
+        <w:numPr>
+          <w:ilvl w:val="0"/>
+          <w:numId w:val="5"/>
+        </w:numPr>
+      </w:pPr>
+      <w:r>
+        <w:t>Het systeem kan voor niet vertaalde labels een default taal invullen, omdat de labels niet leeg blijven staan</w:t>
+      </w:r>
+    </w:p>
+    <w:p>
+      <w:pPr>
+        <w:pStyle w:val="ListParagraph"/>
+        <w:numPr>
+          <w:ilvl w:val="0"/>
+          <w:numId w:val="5"/>
+        </w:numPr>
+      </w:pPr>
+      <w:r>
+        <w:t>Een gebruiker kan zien hoeveel labels dezelfde omschrijving hebben, omdat hij kan beslissen of ze samen gevoegd moeten worden</w:t>
+      </w:r>
+    </w:p>
+    <w:p>
+      <w:pPr>
+        <w:pStyle w:val="ListParagraph"/>
+        <w:numPr>
+          <w:ilvl w:val="0"/>
+          <w:numId w:val="5"/>
+        </w:numPr>
+      </w:pPr>
+      <w:r>
+        <w:t>Een gebruiker kan een label naam veranderen, omdat hij met een betere naam komt.</w:t>
+      </w:r>
+    </w:p>
+    <w:p>
+      <w:pPr>
+        <w:pStyle w:val="ListParagraph"/>
+        <w:numPr>
+          <w:ilvl w:val="0"/>
+          <w:numId w:val="5"/>
+        </w:numPr>
+      </w:pPr>
+      <w:r>
+        <w:t>De gebruiker kan de labels sorteren op verschillende tabelkolommen, omdat de gebruiker het makkelijker kan opzoeken</w:t>
+      </w:r>
+    </w:p>
+    <w:p>
+      <w:pPr>
+        <w:pStyle w:val="ListParagraph"/>
+        <w:numPr>
+          <w:ilvl w:val="0"/>
+          <w:numId w:val="5"/>
+        </w:numPr>
+      </w:pPr>
+      <w:r>
+        <w:t>Een gebruiker kan uitloggen, omdat niet iemand anders zomaar er in kan.</w:t>
+      </w:r>
+    </w:p>
+    <w:p>
+      <w:pPr>
+        <w:pStyle w:val="ListParagraph"/>
+        <w:numPr>
+          <w:ilvl w:val="0"/>
+          <w:numId w:val="5"/>
+        </w:numPr>
+      </w:pPr>
+      <w:r>
+        <w:t>De administrator kan nieuwe accounts aanmaken, omdat er meerdere mensen kunnen inloggen</w:t>
+      </w:r>
+    </w:p>
+    <w:p>
+      <w:pPr>
+        <w:pStyle w:val="ListParagraph"/>
+        <w:numPr>
+          <w:ilvl w:val="0"/>
+          <w:numId w:val="5"/>
+        </w:numPr>
+      </w:pPr>
+      <w:r>
+        <w:t xml:space="preserve">Een gebruiker kan een label veranderen on run time, omdat dat veel minder tijd kost voor het opnieuw </w:t>
+      </w:r>
+      <w:proofErr w:type="spellStart"/>
+      <w:r>
+        <w:t>deployen</w:t>
+      </w:r>
+      <w:proofErr w:type="spellEnd"/>
+    </w:p>
+    <w:p>
+      <w:pPr>
+        <w:pStyle w:val="ListParagraph"/>
+        <w:numPr>
+          <w:ilvl w:val="0"/>
+          <w:numId w:val="5"/>
+        </w:numPr>
+      </w:pPr>
+      <w:r>
+        <w:t>Een gebruiker kan een nieuwe taal verwijderen, omdat er soms talen niet meer nodig zijn.</w:t>
+      </w:r>
+    </w:p>
+    <w:p>
+      <w:pPr>
+        <w:pStyle w:val="ListParagraph"/>
+        <w:numPr>
+          <w:ilvl w:val="0"/>
+          <w:numId w:val="5"/>
+        </w:numPr>
+      </w:pPr>
+      <w:r>
+        <w:t xml:space="preserve">Een gebruiker kan labels exporteren, omdat hij het dan kan met de labels aantekeningen kan maken.  </w:t>
       </w:r>
     </w:p>
     <w:p/>
@@ -2436,6 +3758,7 @@
         <w:docPartUnique/>
       </w:docPartObj>
     </w:sdtPr>
+    <w:sdtEndPr/>
     <w:sdtContent>
       <w:p>
         <w:pPr>
@@ -2455,7 +3778,7 @@
           <w:rPr>
             <w:noProof/>
           </w:rPr>
-          <w:t>6</w:t>
+          <w:t>7</w:t>
         </w:r>
         <w:r>
           <w:fldChar w:fldCharType="end"/>
@@ -2501,31 +3824,53 @@
   <w:p>
     <w:pPr>
       <w:pStyle w:val="Header"/>
+      <w:rPr>
+        <w:lang w:val="en-US"/>
+      </w:rPr>
     </w:pPr>
     <w:r>
+      <w:rPr>
+        <w:lang w:val="en-US"/>
+      </w:rPr>
       <w:t>September ‘16</w:t>
     </w:r>
     <w:r>
       <w:ptab w:relativeTo="margin" w:alignment="center" w:leader="none"/>
     </w:r>
     <w:r>
-      <w:t xml:space="preserve">Interviews </w:t>
+      <w:rPr>
+        <w:lang w:val="en-US"/>
+      </w:rPr>
+      <w:t>Interviews VI</w:t>
     </w:r>
-    <w:proofErr w:type="spellStart"/>
     <w:r>
-      <w:t>VICompany</w:t>
+      <w:rPr>
+        <w:lang w:val="en-US"/>
+      </w:rPr>
+      <w:t xml:space="preserve"> </w:t>
     </w:r>
-    <w:proofErr w:type="spellEnd"/>
+    <w:r>
+      <w:rPr>
+        <w:lang w:val="en-US"/>
+      </w:rPr>
+      <w:t>Company</w:t>
+    </w:r>
     <w:r>
       <w:ptab w:relativeTo="margin" w:alignment="right" w:leader="none"/>
     </w:r>
     <w:r>
+      <w:rPr>
+        <w:lang w:val="en-US"/>
+      </w:rPr>
       <w:t>Oscar Veldman</w:t>
     </w:r>
   </w:p>
   <w:p>
     <w:pPr>
       <w:pStyle w:val="Header"/>
+      <w:rPr>
+        <w:lang w:val="en-US"/>
+      </w:rPr>
     </w:pPr>
   </w:p>
 </w:hdr>
@@ -2534,11 +3879,99 @@
 <file path=word/numbering.xml><?xml version="1.0" encoding="utf-8"?>
 <w:numbering xmlns:wpc="http://schemas.microsoft.com/office/word/2010/wordprocessingCanvas" xmlns:cx="http://schemas.microsoft.com/office/drawing/2014/chartex" xmlns:cx1="http://schemas.microsoft.com/office/drawing/2015/9/8/chartex" xmlns:cx2="http://schemas.microsoft.com/office/drawing/2015/10/21/chartex" xmlns:mc="http://schemas.openxmlformats.org/markup-compatibility/2006" xmlns:o="urn:schemas-microsoft-com:office:office" xmlns:r="http://schemas.openxmlformats.org/officeDocument/2006/relationships" xmlns:m="http://schemas.openxmlformats.org/officeDocument/2006/math" xmlns:v="urn:schemas-microsoft-com:vml" xmlns:wp14="http://schemas.microsoft.com/office/word/2010/wordprocessingDrawing" xmlns:wp="http://schemas.openxmlformats.org/drawingml/2006/wordprocessingDrawing" xmlns:w10="urn:schemas-microsoft-com:office:word" xmlns:w="http://schemas.openxmlformats.org/wordprocessingml/2006/main" xmlns:w14="http://schemas.microsoft.com/office/word/2010/wordml" xmlns:w15="http://schemas.microsoft.com/office/word/2012/wordml" xmlns:w16se="http://schemas.microsoft.com/office/word/2015/wordml/symex" xmlns:wpg="http://schemas.microsoft.com/office/word/2010/wordprocessingGroup" xmlns:wpi="http://schemas.microsoft.com/office/word/2010/wordprocessingInk" xmlns:wne="http://schemas.microsoft.com/office/word/2006/wordml" xmlns:wps="http://schemas.microsoft.com/office/word/2010/wordprocessingShape" mc:Ignorable="w14 w15 w16se wp14">
   <w:abstractNum w:abstractNumId="0" w15:restartNumberingAfterBreak="0">
-    <w:nsid w:val="59043A55"/>
+    <w:nsid w:val="0D0C275C"/>
     <w:multiLevelType w:val="hybridMultilevel"/>
-    <w:tmpl w:val="C4826CB8"/>
-    <w:lvl w:ilvl="0" w:tplc="6220DFDE">
+    <w:tmpl w:val="4F2236BC"/>
+    <w:lvl w:ilvl="0" w:tplc="0413000F">
       <w:start w:val="1"/>
+      <w:numFmt w:val="decimal"/>
+      <w:lvlText w:val="%1."/>
+      <w:lvlJc w:val="left"/>
+      <w:pPr>
+        <w:ind w:left="720" w:hanging="360"/>
+      </w:pPr>
+      <w:rPr>
+        <w:rFonts w:hint="default"/>
+      </w:rPr>
+    </w:lvl>
+    <w:lvl w:ilvl="1" w:tplc="04130019" w:tentative="1">
+      <w:start w:val="1"/>
+      <w:numFmt w:val="lowerLetter"/>
+      <w:lvlText w:val="%2."/>
+      <w:lvlJc w:val="left"/>
+      <w:pPr>
+        <w:ind w:left="1440" w:hanging="360"/>
+      </w:pPr>
+    </w:lvl>
+    <w:lvl w:ilvl="2" w:tplc="0413001B" w:tentative="1">
+      <w:start w:val="1"/>
+      <w:numFmt w:val="lowerRoman"/>
+      <w:lvlText w:val="%3."/>
+      <w:lvlJc w:val="right"/>
+      <w:pPr>
+        <w:ind w:left="2160" w:hanging="180"/>
+      </w:pPr>
+    </w:lvl>
+    <w:lvl w:ilvl="3" w:tplc="0413000F" w:tentative="1">
+      <w:start w:val="1"/>
+      <w:numFmt w:val="decimal"/>
+      <w:lvlText w:val="%4."/>
+      <w:lvlJc w:val="left"/>
+      <w:pPr>
+        <w:ind w:left="2880" w:hanging="360"/>
+      </w:pPr>
+    </w:lvl>
+    <w:lvl w:ilvl="4" w:tplc="04130019" w:tentative="1">
+      <w:start w:val="1"/>
+      <w:numFmt w:val="lowerLetter"/>
+      <w:lvlText w:val="%5."/>
+      <w:lvlJc w:val="left"/>
+      <w:pPr>
+        <w:ind w:left="3600" w:hanging="360"/>
+      </w:pPr>
+    </w:lvl>
+    <w:lvl w:ilvl="5" w:tplc="0413001B" w:tentative="1">
+      <w:start w:val="1"/>
+      <w:numFmt w:val="lowerRoman"/>
+      <w:lvlText w:val="%6."/>
+      <w:lvlJc w:val="right"/>
+      <w:pPr>
+        <w:ind w:left="4320" w:hanging="180"/>
+      </w:pPr>
+    </w:lvl>
+    <w:lvl w:ilvl="6" w:tplc="0413000F" w:tentative="1">
+      <w:start w:val="1"/>
+      <w:numFmt w:val="decimal"/>
+      <w:lvlText w:val="%7."/>
+      <w:lvlJc w:val="left"/>
+      <w:pPr>
+        <w:ind w:left="5040" w:hanging="360"/>
+      </w:pPr>
+    </w:lvl>
+    <w:lvl w:ilvl="7" w:tplc="04130019" w:tentative="1">
+      <w:start w:val="1"/>
+      <w:numFmt w:val="lowerLetter"/>
+      <w:lvlText w:val="%8."/>
+      <w:lvlJc w:val="left"/>
+      <w:pPr>
+        <w:ind w:left="5760" w:hanging="360"/>
+      </w:pPr>
+    </w:lvl>
+    <w:lvl w:ilvl="8" w:tplc="0413001B" w:tentative="1">
+      <w:start w:val="1"/>
+      <w:numFmt w:val="lowerRoman"/>
+      <w:lvlText w:val="%9."/>
+      <w:lvlJc w:val="right"/>
+      <w:pPr>
+        <w:ind w:left="6480" w:hanging="180"/>
+      </w:pPr>
+    </w:lvl>
+  </w:abstractNum>
+  <w:abstractNum w:abstractNumId="1" w15:restartNumberingAfterBreak="0">
+    <w:nsid w:val="1B5B1DAE"/>
+    <w:multiLevelType w:val="hybridMultilevel"/>
+    <w:tmpl w:val="CD7CC5A0"/>
+    <w:lvl w:ilvl="0" w:tplc="4580BE52">
       <w:numFmt w:val="bullet"/>
       <w:lvlText w:val="-"/>
       <w:lvlJc w:val="left"/>
@@ -2646,7 +4079,232 @@
       </w:rPr>
     </w:lvl>
   </w:abstractNum>
-  <w:abstractNum w:abstractNumId="1" w15:restartNumberingAfterBreak="0">
+  <w:abstractNum w:abstractNumId="2" w15:restartNumberingAfterBreak="0">
+    <w:nsid w:val="27F8194B"/>
+    <w:multiLevelType w:val="hybridMultilevel"/>
+    <w:tmpl w:val="89BC8706"/>
+    <w:lvl w:ilvl="0" w:tplc="7E6A2C8E">
+      <w:numFmt w:val="bullet"/>
+      <w:lvlText w:val="-"/>
+      <w:lvlJc w:val="left"/>
+      <w:pPr>
+        <w:ind w:left="720" w:hanging="360"/>
+      </w:pPr>
+      <w:rPr>
+        <w:rFonts w:ascii="Calibri" w:eastAsiaTheme="minorHAnsi" w:hAnsi="Calibri" w:cstheme="minorBidi" w:hint="default"/>
+      </w:rPr>
+    </w:lvl>
+    <w:lvl w:ilvl="1" w:tplc="04130003">
+      <w:start w:val="1"/>
+      <w:numFmt w:val="bullet"/>
+      <w:lvlText w:val="o"/>
+      <w:lvlJc w:val="left"/>
+      <w:pPr>
+        <w:ind w:left="1440" w:hanging="360"/>
+      </w:pPr>
+      <w:rPr>
+        <w:rFonts w:ascii="Courier New" w:hAnsi="Courier New" w:cs="Courier New" w:hint="default"/>
+      </w:rPr>
+    </w:lvl>
+    <w:lvl w:ilvl="2" w:tplc="04130005">
+      <w:start w:val="1"/>
+      <w:numFmt w:val="bullet"/>
+      <w:lvlText w:val=""/>
+      <w:lvlJc w:val="left"/>
+      <w:pPr>
+        <w:ind w:left="2160" w:hanging="360"/>
+      </w:pPr>
+      <w:rPr>
+        <w:rFonts w:ascii="Wingdings" w:hAnsi="Wingdings" w:hint="default"/>
+      </w:rPr>
+    </w:lvl>
+    <w:lvl w:ilvl="3" w:tplc="04130001">
+      <w:start w:val="1"/>
+      <w:numFmt w:val="bullet"/>
+      <w:lvlText w:val=""/>
+      <w:lvlJc w:val="left"/>
+      <w:pPr>
+        <w:ind w:left="2880" w:hanging="360"/>
+      </w:pPr>
+      <w:rPr>
+        <w:rFonts w:ascii="Symbol" w:hAnsi="Symbol" w:hint="default"/>
+      </w:rPr>
+    </w:lvl>
+    <w:lvl w:ilvl="4" w:tplc="04130003">
+      <w:start w:val="1"/>
+      <w:numFmt w:val="bullet"/>
+      <w:lvlText w:val="o"/>
+      <w:lvlJc w:val="left"/>
+      <w:pPr>
+        <w:ind w:left="3600" w:hanging="360"/>
+      </w:pPr>
+      <w:rPr>
+        <w:rFonts w:ascii="Courier New" w:hAnsi="Courier New" w:cs="Courier New" w:hint="default"/>
+      </w:rPr>
+    </w:lvl>
+    <w:lvl w:ilvl="5" w:tplc="04130005">
+      <w:start w:val="1"/>
+      <w:numFmt w:val="bullet"/>
+      <w:lvlText w:val=""/>
+      <w:lvlJc w:val="left"/>
+      <w:pPr>
+        <w:ind w:left="4320" w:hanging="360"/>
+      </w:pPr>
+      <w:rPr>
+        <w:rFonts w:ascii="Wingdings" w:hAnsi="Wingdings" w:hint="default"/>
+      </w:rPr>
+    </w:lvl>
+    <w:lvl w:ilvl="6" w:tplc="04130001">
+      <w:start w:val="1"/>
+      <w:numFmt w:val="bullet"/>
+      <w:lvlText w:val=""/>
+      <w:lvlJc w:val="left"/>
+      <w:pPr>
+        <w:ind w:left="5040" w:hanging="360"/>
+      </w:pPr>
+      <w:rPr>
+        <w:rFonts w:ascii="Symbol" w:hAnsi="Symbol" w:hint="default"/>
+      </w:rPr>
+    </w:lvl>
+    <w:lvl w:ilvl="7" w:tplc="04130003">
+      <w:start w:val="1"/>
+      <w:numFmt w:val="bullet"/>
+      <w:lvlText w:val="o"/>
+      <w:lvlJc w:val="left"/>
+      <w:pPr>
+        <w:ind w:left="5760" w:hanging="360"/>
+      </w:pPr>
+      <w:rPr>
+        <w:rFonts w:ascii="Courier New" w:hAnsi="Courier New" w:cs="Courier New" w:hint="default"/>
+      </w:rPr>
+    </w:lvl>
+    <w:lvl w:ilvl="8" w:tplc="04130005">
+      <w:start w:val="1"/>
+      <w:numFmt w:val="bullet"/>
+      <w:lvlText w:val=""/>
+      <w:lvlJc w:val="left"/>
+      <w:pPr>
+        <w:ind w:left="6480" w:hanging="360"/>
+      </w:pPr>
+      <w:rPr>
+        <w:rFonts w:ascii="Wingdings" w:hAnsi="Wingdings" w:hint="default"/>
+      </w:rPr>
+    </w:lvl>
+  </w:abstractNum>
+  <w:abstractNum w:abstractNumId="3" w15:restartNumberingAfterBreak="0">
+    <w:nsid w:val="59043A55"/>
+    <w:multiLevelType w:val="hybridMultilevel"/>
+    <w:tmpl w:val="C4826CB8"/>
+    <w:lvl w:ilvl="0" w:tplc="6220DFDE">
+      <w:start w:val="1"/>
+      <w:numFmt w:val="bullet"/>
+      <w:lvlText w:val="-"/>
+      <w:lvlJc w:val="left"/>
+      <w:pPr>
+        <w:ind w:left="720" w:hanging="360"/>
+      </w:pPr>
+      <w:rPr>
+        <w:rFonts w:ascii="Calibri" w:eastAsiaTheme="minorHAnsi" w:hAnsi="Calibri" w:cstheme="minorBidi" w:hint="default"/>
+      </w:rPr>
+    </w:lvl>
+    <w:lvl w:ilvl="1" w:tplc="04130003">
+      <w:start w:val="1"/>
+      <w:numFmt w:val="bullet"/>
+      <w:lvlText w:val="o"/>
+      <w:lvlJc w:val="left"/>
+      <w:pPr>
+        <w:ind w:left="1440" w:hanging="360"/>
+      </w:pPr>
+      <w:rPr>
+        <w:rFonts w:ascii="Courier New" w:hAnsi="Courier New" w:cs="Courier New" w:hint="default"/>
+      </w:rPr>
+    </w:lvl>
+    <w:lvl w:ilvl="2" w:tplc="04130005" w:tentative="1">
+      <w:start w:val="1"/>
+      <w:numFmt w:val="bullet"/>
+      <w:lvlText w:val=""/>
+      <w:lvlJc w:val="left"/>
+      <w:pPr>
+        <w:ind w:left="2160" w:hanging="360"/>
+      </w:pPr>
+      <w:rPr>
+        <w:rFonts w:ascii="Wingdings" w:hAnsi="Wingdings" w:hint="default"/>
+      </w:rPr>
+    </w:lvl>
+    <w:lvl w:ilvl="3" w:tplc="04130001" w:tentative="1">
+      <w:start w:val="1"/>
+      <w:numFmt w:val="bullet"/>
+      <w:lvlText w:val=""/>
+      <w:lvlJc w:val="left"/>
+      <w:pPr>
+        <w:ind w:left="2880" w:hanging="360"/>
+      </w:pPr>
+      <w:rPr>
+        <w:rFonts w:ascii="Symbol" w:hAnsi="Symbol" w:hint="default"/>
+      </w:rPr>
+    </w:lvl>
+    <w:lvl w:ilvl="4" w:tplc="04130003" w:tentative="1">
+      <w:start w:val="1"/>
+      <w:numFmt w:val="bullet"/>
+      <w:lvlText w:val="o"/>
+      <w:lvlJc w:val="left"/>
+      <w:pPr>
+        <w:ind w:left="3600" w:hanging="360"/>
+      </w:pPr>
+      <w:rPr>
+        <w:rFonts w:ascii="Courier New" w:hAnsi="Courier New" w:cs="Courier New" w:hint="default"/>
+      </w:rPr>
+    </w:lvl>
+    <w:lvl w:ilvl="5" w:tplc="04130005" w:tentative="1">
+      <w:start w:val="1"/>
+      <w:numFmt w:val="bullet"/>
+      <w:lvlText w:val=""/>
+      <w:lvlJc w:val="left"/>
+      <w:pPr>
+        <w:ind w:left="4320" w:hanging="360"/>
+      </w:pPr>
+      <w:rPr>
+        <w:rFonts w:ascii="Wingdings" w:hAnsi="Wingdings" w:hint="default"/>
+      </w:rPr>
+    </w:lvl>
+    <w:lvl w:ilvl="6" w:tplc="04130001" w:tentative="1">
+      <w:start w:val="1"/>
+      <w:numFmt w:val="bullet"/>
+      <w:lvlText w:val=""/>
+      <w:lvlJc w:val="left"/>
+      <w:pPr>
+        <w:ind w:left="5040" w:hanging="360"/>
+      </w:pPr>
+      <w:rPr>
+        <w:rFonts w:ascii="Symbol" w:hAnsi="Symbol" w:hint="default"/>
+      </w:rPr>
+    </w:lvl>
+    <w:lvl w:ilvl="7" w:tplc="04130003" w:tentative="1">
+      <w:start w:val="1"/>
+      <w:numFmt w:val="bullet"/>
+      <w:lvlText w:val="o"/>
+      <w:lvlJc w:val="left"/>
+      <w:pPr>
+        <w:ind w:left="5760" w:hanging="360"/>
+      </w:pPr>
+      <w:rPr>
+        <w:rFonts w:ascii="Courier New" w:hAnsi="Courier New" w:cs="Courier New" w:hint="default"/>
+      </w:rPr>
+    </w:lvl>
+    <w:lvl w:ilvl="8" w:tplc="04130005" w:tentative="1">
+      <w:start w:val="1"/>
+      <w:numFmt w:val="bullet"/>
+      <w:lvlText w:val=""/>
+      <w:lvlJc w:val="left"/>
+      <w:pPr>
+        <w:ind w:left="6480" w:hanging="360"/>
+      </w:pPr>
+      <w:rPr>
+        <w:rFonts w:ascii="Wingdings" w:hAnsi="Wingdings" w:hint="default"/>
+      </w:rPr>
+    </w:lvl>
+  </w:abstractNum>
+  <w:abstractNum w:abstractNumId="4" w15:restartNumberingAfterBreak="0">
     <w:nsid w:val="6A5A5727"/>
     <w:multiLevelType w:val="hybridMultilevel"/>
     <w:tmpl w:val="84AAD4B4"/>
@@ -2735,7 +4393,7 @@
       </w:pPr>
     </w:lvl>
   </w:abstractNum>
-  <w:abstractNum w:abstractNumId="2" w15:restartNumberingAfterBreak="0">
+  <w:abstractNum w:abstractNumId="5" w15:restartNumberingAfterBreak="0">
     <w:nsid w:val="6E115EB6"/>
     <w:multiLevelType w:val="hybridMultilevel"/>
     <w:tmpl w:val="4102675E"/>
@@ -2825,12 +4483,21 @@
     </w:lvl>
   </w:abstractNum>
   <w:num w:numId="1">
+    <w:abstractNumId w:val="5"/>
+  </w:num>
+  <w:num w:numId="2">
+    <w:abstractNumId w:val="3"/>
+  </w:num>
+  <w:num w:numId="3">
+    <w:abstractNumId w:val="4"/>
+  </w:num>
+  <w:num w:numId="4">
     <w:abstractNumId w:val="2"/>
   </w:num>
-  <w:num w:numId="2">
+  <w:num w:numId="5">
     <w:abstractNumId w:val="0"/>
   </w:num>
-  <w:num w:numId="3">
+  <w:num w:numId="6">
     <w:abstractNumId w:val="1"/>
   </w:num>
 </w:numbering>
@@ -3297,6 +4964,28 @@
       <w:szCs w:val="24"/>
     </w:rPr>
   </w:style>
+  <w:style w:type="paragraph" w:styleId="Heading4">
+    <w:name w:val="heading 4"/>
+    <w:basedOn w:val="Normal"/>
+    <w:next w:val="Normal"/>
+    <w:link w:val="Heading4Char"/>
+    <w:uiPriority w:val="9"/>
+    <w:unhideWhenUsed/>
+    <w:qFormat/>
+    <w:rsid w:val="00DE2F18"/>
+    <w:pPr>
+      <w:keepNext/>
+      <w:keepLines/>
+      <w:spacing w:before="40" w:after="0"/>
+      <w:outlineLvl w:val="3"/>
+    </w:pPr>
+    <w:rPr>
+      <w:rFonts w:asciiTheme="majorHAnsi" w:eastAsiaTheme="majorEastAsia" w:hAnsiTheme="majorHAnsi" w:cstheme="majorBidi"/>
+      <w:i/>
+      <w:iCs/>
+      <w:color w:val="2E74B5" w:themeColor="accent1" w:themeShade="BF"/>
+    </w:rPr>
+  </w:style>
   <w:style w:type="character" w:default="1" w:styleId="DefaultParagraphFont">
     <w:name w:val="Default Paragraph Font"/>
     <w:uiPriority w:val="1"/>
@@ -3504,535 +5193,20 @@
     <w:uiPriority w:val="99"/>
     <w:rsid w:val="00400324"/>
   </w:style>
-</w:styles>
-</file>
-
-<file path=word/glossary/document.xml><?xml version="1.0" encoding="utf-8"?>
-<w:glossaryDocument xmlns:wpc="http://schemas.microsoft.com/office/word/2010/wordprocessingCanvas" xmlns:cx="http://schemas.microsoft.com/office/drawing/2014/chartex" xmlns:cx1="http://schemas.microsoft.com/office/drawing/2015/9/8/chartex" xmlns:cx2="http://schemas.microsoft.com/office/drawing/2015/10/21/chartex" xmlns:mc="http://schemas.openxmlformats.org/markup-compatibility/2006" xmlns:o="urn:schemas-microsoft-com:office:office" xmlns:r="http://schemas.openxmlformats.org/officeDocument/2006/relationships" xmlns:m="http://schemas.openxmlformats.org/officeDocument/2006/math" xmlns:v="urn:schemas-microsoft-com:vml" xmlns:wp14="http://schemas.microsoft.com/office/word/2010/wordprocessingDrawing" xmlns:wp="http://schemas.openxmlformats.org/drawingml/2006/wordprocessingDrawing" xmlns:w10="urn:schemas-microsoft-com:office:word" xmlns:w="http://schemas.openxmlformats.org/wordprocessingml/2006/main" xmlns:w14="http://schemas.microsoft.com/office/word/2010/wordml" xmlns:w15="http://schemas.microsoft.com/office/word/2012/wordml" xmlns:w16se="http://schemas.microsoft.com/office/word/2015/wordml/symex" xmlns:wpg="http://schemas.microsoft.com/office/word/2010/wordprocessingGroup" xmlns:wpi="http://schemas.microsoft.com/office/word/2010/wordprocessingInk" xmlns:wne="http://schemas.microsoft.com/office/word/2006/wordml" xmlns:wps="http://schemas.microsoft.com/office/word/2010/wordprocessingShape" mc:Ignorable="w14 w15 w16se wp14"/>
-</file>
-
-<file path=word/glossary/fontTable.xml><?xml version="1.0" encoding="utf-8"?>
-<w:fonts xmlns:mc="http://schemas.openxmlformats.org/markup-compatibility/2006" xmlns:r="http://schemas.openxmlformats.org/officeDocument/2006/relationships" xmlns:w="http://schemas.openxmlformats.org/wordprocessingml/2006/main" xmlns:w14="http://schemas.microsoft.com/office/word/2010/wordml" xmlns:w15="http://schemas.microsoft.com/office/word/2012/wordml" xmlns:w16se="http://schemas.microsoft.com/office/word/2015/wordml/symex" mc:Ignorable="w14 w15 w16se">
-  <w:font w:name="Calibri">
-    <w:panose1 w:val="020F0502020204030204"/>
-    <w:charset w:val="00"/>
-    <w:family w:val="swiss"/>
-    <w:pitch w:val="variable"/>
-    <w:sig w:usb0="E10002FF" w:usb1="4000ACFF" w:usb2="00000009" w:usb3="00000000" w:csb0="0000019F" w:csb1="00000000"/>
-  </w:font>
-  <w:font w:name="Times New Roman">
-    <w:panose1 w:val="02020603050405020304"/>
-    <w:charset w:val="00"/>
-    <w:family w:val="roman"/>
-    <w:pitch w:val="variable"/>
-    <w:sig w:usb0="E0002AFF" w:usb1="C0007841" w:usb2="00000009" w:usb3="00000000" w:csb0="000001FF" w:csb1="00000000"/>
-  </w:font>
-  <w:font w:name="Courier New">
-    <w:panose1 w:val="02070309020205020404"/>
-    <w:charset w:val="00"/>
-    <w:family w:val="modern"/>
-    <w:pitch w:val="fixed"/>
-    <w:sig w:usb0="E0002EFF" w:usb1="C0007843" w:usb2="00000009" w:usb3="00000000" w:csb0="000001FF" w:csb1="00000000"/>
-  </w:font>
-  <w:font w:name="Wingdings">
-    <w:panose1 w:val="05000000000000000000"/>
-    <w:charset w:val="02"/>
-    <w:family w:val="auto"/>
-    <w:pitch w:val="variable"/>
-    <w:sig w:usb0="00000000" w:usb1="10000000" w:usb2="00000000" w:usb3="00000000" w:csb0="80000000" w:csb1="00000000"/>
-  </w:font>
-  <w:font w:name="Symbol">
-    <w:panose1 w:val="05050102010706020507"/>
-    <w:charset w:val="02"/>
-    <w:family w:val="roman"/>
-    <w:pitch w:val="variable"/>
-    <w:sig w:usb0="00000000" w:usb1="10000000" w:usb2="00000000" w:usb3="00000000" w:csb0="80000000" w:csb1="00000000"/>
-  </w:font>
-  <w:font w:name="Calibri Light">
-    <w:panose1 w:val="020F0302020204030204"/>
-    <w:charset w:val="00"/>
-    <w:family w:val="swiss"/>
-    <w:pitch w:val="variable"/>
-    <w:sig w:usb0="A00002EF" w:usb1="4000207B" w:usb2="00000000" w:usb3="00000000" w:csb0="0000019F" w:csb1="00000000"/>
-  </w:font>
-</w:fonts>
-</file>
-
-<file path=word/glossary/settings.xml><?xml version="1.0" encoding="utf-8"?>
-<w:settings xmlns:mc="http://schemas.openxmlformats.org/markup-compatibility/2006" xmlns:o="urn:schemas-microsoft-com:office:office" xmlns:r="http://schemas.openxmlformats.org/officeDocument/2006/relationships" xmlns:m="http://schemas.openxmlformats.org/officeDocument/2006/math" xmlns:v="urn:schemas-microsoft-com:vml" xmlns:w10="urn:schemas-microsoft-com:office:word" xmlns:w="http://schemas.openxmlformats.org/wordprocessingml/2006/main" xmlns:w14="http://schemas.microsoft.com/office/word/2010/wordml" xmlns:w15="http://schemas.microsoft.com/office/word/2012/wordml" xmlns:w16se="http://schemas.microsoft.com/office/word/2015/wordml/symex" xmlns:sl="http://schemas.openxmlformats.org/schemaLibrary/2006/main" mc:Ignorable="w14 w15 w16se">
-  <w:view w:val="normal"/>
-  <w:defaultTabStop w:val="708"/>
-  <w:hyphenationZone w:val="425"/>
-  <w:characterSpacingControl w:val="doNotCompress"/>
-  <w:compat>
-    <w:useFELayout/>
-    <w:compatSetting w:name="compatibilityMode" w:uri="http://schemas.microsoft.com/office/word" w:val="15"/>
-    <w:compatSetting w:name="overrideTableStyleFontSizeAndJustification" w:uri="http://schemas.microsoft.com/office/word" w:val="1"/>
-    <w:compatSetting w:name="enableOpenTypeFeatures" w:uri="http://schemas.microsoft.com/office/word" w:val="1"/>
-    <w:compatSetting w:name="doNotFlipMirrorIndents" w:uri="http://schemas.microsoft.com/office/word" w:val="1"/>
-    <w:compatSetting w:name="differentiateMultirowTableHeaders" w:uri="http://schemas.microsoft.com/office/word" w:val="1"/>
-  </w:compat>
-  <w:rsids>
-    <w:rsidRoot w:val="007B29B3"/>
-    <w:rsid w:val="005129A9"/>
-    <w:rsid w:val="007B29B3"/>
-  </w:rsids>
-  <m:mathPr>
-    <m:mathFont m:val="Cambria Math"/>
-    <m:brkBin m:val="before"/>
-    <m:brkBinSub m:val="--"/>
-    <m:smallFrac m:val="0"/>
-    <m:dispDef/>
-    <m:lMargin m:val="0"/>
-    <m:rMargin m:val="0"/>
-    <m:defJc m:val="centerGroup"/>
-    <m:wrapIndent m:val="1440"/>
-    <m:intLim m:val="subSup"/>
-    <m:naryLim m:val="undOvr"/>
-  </m:mathPr>
-  <w:themeFontLang w:val="nl-NL"/>
-  <w:clrSchemeMapping w:bg1="light1" w:t1="dark1" w:bg2="light2" w:t2="dark2" w:accent1="accent1" w:accent2="accent2" w:accent3="accent3" w:accent4="accent4" w:accent5="accent5" w:accent6="accent6" w:hyperlink="hyperlink" w:followedHyperlink="followedHyperlink"/>
-  <w:decimalSymbol w:val=","/>
-  <w:listSeparator w:val=";"/>
-  <w15:chartTrackingRefBased/>
-</w:settings>
-</file>
-
-<file path=word/glossary/styles.xml><?xml version="1.0" encoding="utf-8"?>
-<w:styles xmlns:mc="http://schemas.openxmlformats.org/markup-compatibility/2006" xmlns:r="http://schemas.openxmlformats.org/officeDocument/2006/relationships" xmlns:w="http://schemas.openxmlformats.org/wordprocessingml/2006/main" xmlns:w14="http://schemas.microsoft.com/office/word/2010/wordml" xmlns:w15="http://schemas.microsoft.com/office/word/2012/wordml" xmlns:w16se="http://schemas.microsoft.com/office/word/2015/wordml/symex" mc:Ignorable="w14 w15 w16se">
-  <w:docDefaults>
-    <w:rPrDefault>
-      <w:rPr>
-        <w:rFonts w:asciiTheme="minorHAnsi" w:eastAsiaTheme="minorEastAsia" w:hAnsiTheme="minorHAnsi" w:cstheme="minorBidi"/>
-        <w:sz w:val="22"/>
-        <w:szCs w:val="22"/>
-        <w:lang w:val="nl-NL" w:eastAsia="nl-NL" w:bidi="ar-SA"/>
-      </w:rPr>
-    </w:rPrDefault>
-    <w:pPrDefault>
-      <w:pPr>
-        <w:spacing w:after="160" w:line="259" w:lineRule="auto"/>
-      </w:pPr>
-    </w:pPrDefault>
-  </w:docDefaults>
-  <w:latentStyles w:defLockedState="0" w:defUIPriority="99" w:defSemiHidden="0" w:defUnhideWhenUsed="0" w:defQFormat="0" w:count="373">
-    <w:lsdException w:name="Normal" w:uiPriority="0" w:qFormat="1"/>
-    <w:lsdException w:name="heading 1" w:uiPriority="9" w:qFormat="1"/>
-    <w:lsdException w:name="heading 2" w:semiHidden="1" w:uiPriority="9" w:unhideWhenUsed="1" w:qFormat="1"/>
-    <w:lsdException w:name="heading 3" w:semiHidden="1" w:uiPriority="9" w:unhideWhenUsed="1" w:qFormat="1"/>
-    <w:lsdException w:name="heading 4" w:semiHidden="1" w:uiPriority="9" w:unhideWhenUsed="1" w:qFormat="1"/>
-    <w:lsdException w:name="heading 5" w:semiHidden="1" w:uiPriority="9" w:unhideWhenUsed="1" w:qFormat="1"/>
-    <w:lsdException w:name="heading 6" w:semiHidden="1" w:uiPriority="9" w:unhideWhenUsed="1" w:qFormat="1"/>
-    <w:lsdException w:name="heading 7" w:semiHidden="1" w:uiPriority="9" w:unhideWhenUsed="1" w:qFormat="1"/>
-    <w:lsdException w:name="heading 8" w:semiHidden="1" w:uiPriority="9" w:unhideWhenUsed="1" w:qFormat="1"/>
-    <w:lsdException w:name="heading 9" w:semiHidden="1" w:uiPriority="9" w:unhideWhenUsed="1" w:qFormat="1"/>
-    <w:lsdException w:name="index 1" w:semiHidden="1" w:unhideWhenUsed="1"/>
-    <w:lsdException w:name="index 2" w:semiHidden="1" w:unhideWhenUsed="1"/>
-    <w:lsdException w:name="index 3" w:semiHidden="1" w:unhideWhenUsed="1"/>
-    <w:lsdException w:name="index 4" w:semiHidden="1" w:unhideWhenUsed="1"/>
-    <w:lsdException w:name="index 5" w:semiHidden="1" w:unhideWhenUsed="1"/>
-    <w:lsdException w:name="index 6" w:semiHidden="1" w:unhideWhenUsed="1"/>
-    <w:lsdException w:name="index 7" w:semiHidden="1" w:unhideWhenUsed="1"/>
-    <w:lsdException w:name="index 8" w:semiHidden="1" w:unhideWhenUsed="1"/>
-    <w:lsdException w:name="index 9" w:semiHidden="1" w:unhideWhenUsed="1"/>
-    <w:lsdException w:name="toc 1" w:semiHidden="1" w:uiPriority="39" w:unhideWhenUsed="1"/>
-    <w:lsdException w:name="toc 2" w:semiHidden="1" w:uiPriority="39" w:unhideWhenUsed="1"/>
-    <w:lsdException w:name="toc 3" w:semiHidden="1" w:uiPriority="39" w:unhideWhenUsed="1"/>
-    <w:lsdException w:name="toc 4" w:semiHidden="1" w:uiPriority="39" w:unhideWhenUsed="1"/>
-    <w:lsdException w:name="toc 5" w:semiHidden="1" w:uiPriority="39" w:unhideWhenUsed="1"/>
-    <w:lsdException w:name="toc 6" w:semiHidden="1" w:uiPriority="39" w:unhideWhenUsed="1"/>
-    <w:lsdException w:name="toc 7" w:semiHidden="1" w:uiPriority="39" w:unhideWhenUsed="1"/>
-    <w:lsdException w:name="toc 8" w:semiHidden="1" w:uiPriority="39" w:unhideWhenUsed="1"/>
-    <w:lsdException w:name="toc 9" w:semiHidden="1" w:uiPriority="39" w:unhideWhenUsed="1"/>
-    <w:lsdException w:name="Normal Indent" w:semiHidden="1" w:unhideWhenUsed="1"/>
-    <w:lsdException w:name="footnote text" w:semiHidden="1" w:unhideWhenUsed="1"/>
-    <w:lsdException w:name="annotation text" w:semiHidden="1" w:unhideWhenUsed="1"/>
-    <w:lsdException w:name="header" w:semiHidden="1" w:unhideWhenUsed="1"/>
-    <w:lsdException w:name="footer" w:semiHidden="1" w:unhideWhenUsed="1"/>
-    <w:lsdException w:name="index heading" w:semiHidden="1" w:unhideWhenUsed="1"/>
-    <w:lsdException w:name="caption" w:semiHidden="1" w:uiPriority="35" w:unhideWhenUsed="1" w:qFormat="1"/>
-    <w:lsdException w:name="table of figures" w:semiHidden="1" w:unhideWhenUsed="1"/>
-    <w:lsdException w:name="envelope address" w:semiHidden="1" w:unhideWhenUsed="1"/>
-    <w:lsdException w:name="envelope return" w:semiHidden="1" w:unhideWhenUsed="1"/>
-    <w:lsdException w:name="footnote reference" w:semiHidden="1" w:unhideWhenUsed="1"/>
-    <w:lsdException w:name="annotation reference" w:semiHidden="1" w:unhideWhenUsed="1"/>
-    <w:lsdException w:name="line number" w:semiHidden="1" w:unhideWhenUsed="1"/>
-    <w:lsdException w:name="page number" w:semiHidden="1" w:unhideWhenUsed="1"/>
-    <w:lsdException w:name="endnote reference" w:semiHidden="1" w:unhideWhenUsed="1"/>
-    <w:lsdException w:name="endnote text" w:semiHidden="1" w:unhideWhenUsed="1"/>
-    <w:lsdException w:name="table of authorities" w:semiHidden="1" w:unhideWhenUsed="1"/>
-    <w:lsdException w:name="macro" w:semiHidden="1" w:unhideWhenUsed="1"/>
-    <w:lsdException w:name="toa heading" w:semiHidden="1" w:unhideWhenUsed="1"/>
-    <w:lsdException w:name="List" w:semiHidden="1" w:unhideWhenUsed="1"/>
-    <w:lsdException w:name="List Bullet" w:semiHidden="1" w:unhideWhenUsed="1"/>
-    <w:lsdException w:name="List Number" w:semiHidden="1" w:unhideWhenUsed="1"/>
-    <w:lsdException w:name="List 2" w:semiHidden="1" w:unhideWhenUsed="1"/>
-    <w:lsdException w:name="List 3" w:semiHidden="1" w:unhideWhenUsed="1"/>
-    <w:lsdException w:name="List 4" w:semiHidden="1" w:unhideWhenUsed="1"/>
-    <w:lsdException w:name="List 5" w:semiHidden="1" w:unhideWhenUsed="1"/>
-    <w:lsdException w:name="List Bullet 2" w:semiHidden="1" w:unhideWhenUsed="1"/>
-    <w:lsdException w:name="List Bullet 3" w:semiHidden="1" w:unhideWhenUsed="1"/>
-    <w:lsdException w:name="List Bullet 4" w:semiHidden="1" w:unhideWhenUsed="1"/>
-    <w:lsdException w:name="List Bullet 5" w:semiHidden="1" w:unhideWhenUsed="1"/>
-    <w:lsdException w:name="List Number 2" w:semiHidden="1" w:unhideWhenUsed="1"/>
-    <w:lsdException w:name="List Number 3" w:semiHidden="1" w:unhideWhenUsed="1"/>
-    <w:lsdException w:name="List Number 4" w:semiHidden="1" w:unhideWhenUsed="1"/>
-    <w:lsdException w:name="List Number 5" w:semiHidden="1" w:unhideWhenUsed="1"/>
-    <w:lsdException w:name="Title" w:uiPriority="10" w:qFormat="1"/>
-    <w:lsdException w:name="Closing" w:semiHidden="1" w:unhideWhenUsed="1"/>
-    <w:lsdException w:name="Signature" w:semiHidden="1" w:unhideWhenUsed="1"/>
-    <w:lsdException w:name="Default Paragraph Font" w:semiHidden="1" w:uiPriority="1" w:unhideWhenUsed="1"/>
-    <w:lsdException w:name="Body Text" w:semiHidden="1" w:unhideWhenUsed="1"/>
-    <w:lsdException w:name="Body Text Indent" w:semiHidden="1" w:unhideWhenUsed="1"/>
-    <w:lsdException w:name="List Continue" w:semiHidden="1" w:unhideWhenUsed="1"/>
-    <w:lsdException w:name="List Continue 2" w:semiHidden="1" w:unhideWhenUsed="1"/>
-    <w:lsdException w:name="List Continue 3" w:semiHidden="1" w:unhideWhenUsed="1"/>
-    <w:lsdException w:name="List Continue 4" w:semiHidden="1" w:unhideWhenUsed="1"/>
-    <w:lsdException w:name="List Continue 5" w:semiHidden="1" w:unhideWhenUsed="1"/>
-    <w:lsdException w:name="Message Header" w:semiHidden="1" w:unhideWhenUsed="1"/>
-    <w:lsdException w:name="Subtitle" w:uiPriority="11" w:qFormat="1"/>
-    <w:lsdException w:name="Salutation" w:semiHidden="1" w:unhideWhenUsed="1"/>
-    <w:lsdException w:name="Date" w:semiHidden="1" w:unhideWhenUsed="1"/>
-    <w:lsdException w:name="Body Text First Indent" w:semiHidden="1" w:unhideWhenUsed="1"/>
-    <w:lsdException w:name="Body Text First Indent 2" w:semiHidden="1" w:unhideWhenUsed="1"/>
-    <w:lsdException w:name="Note Heading" w:semiHidden="1" w:unhideWhenUsed="1"/>
-    <w:lsdException w:name="Body Text 2" w:semiHidden="1" w:unhideWhenUsed="1"/>
-    <w:lsdException w:name="Body Text 3" w:semiHidden="1" w:unhideWhenUsed="1"/>
-    <w:lsdException w:name="Body Text Indent 2" w:semiHidden="1" w:unhideWhenUsed="1"/>
-    <w:lsdException w:name="Body Text Indent 3" w:semiHidden="1" w:unhideWhenUsed="1"/>
-    <w:lsdException w:name="Block Text" w:semiHidden="1" w:unhideWhenUsed="1"/>
-    <w:lsdException w:name="Hyperlink" w:semiHidden="1" w:unhideWhenUsed="1"/>
-    <w:lsdException w:name="FollowedHyperlink" w:semiHidden="1" w:unhideWhenUsed="1"/>
-    <w:lsdException w:name="Strong" w:uiPriority="22" w:qFormat="1"/>
-    <w:lsdException w:name="Emphasis" w:uiPriority="20" w:qFormat="1"/>
-    <w:lsdException w:name="Document Map" w:semiHidden="1" w:unhideWhenUsed="1"/>
-    <w:lsdException w:name="Plain Text" w:semiHidden="1" w:unhideWhenUsed="1"/>
-    <w:lsdException w:name="E-mail Signature" w:semiHidden="1" w:unhideWhenUsed="1"/>
-    <w:lsdException w:name="HTML Top of Form" w:semiHidden="1" w:unhideWhenUsed="1"/>
-    <w:lsdException w:name="HTML Bottom of Form" w:semiHidden="1" w:unhideWhenUsed="1"/>
-    <w:lsdException w:name="Normal (Web)" w:semiHidden="1" w:unhideWhenUsed="1"/>
-    <w:lsdException w:name="HTML Acronym" w:semiHidden="1" w:unhideWhenUsed="1"/>
-    <w:lsdException w:name="HTML Address" w:semiHidden="1" w:unhideWhenUsed="1"/>
-    <w:lsdException w:name="HTML Cite" w:semiHidden="1" w:unhideWhenUsed="1"/>
-    <w:lsdException w:name="HTML Code" w:semiHidden="1" w:unhideWhenUsed="1"/>
-    <w:lsdException w:name="HTML Definition" w:semiHidden="1" w:unhideWhenUsed="1"/>
-    <w:lsdException w:name="HTML Keyboard" w:semiHidden="1" w:unhideWhenUsed="1"/>
-    <w:lsdException w:name="HTML Preformatted" w:semiHidden="1" w:unhideWhenUsed="1"/>
-    <w:lsdException w:name="HTML Sample" w:semiHidden="1" w:unhideWhenUsed="1"/>
-    <w:lsdException w:name="HTML Typewriter" w:semiHidden="1" w:unhideWhenUsed="1"/>
-    <w:lsdException w:name="HTML Variable" w:semiHidden="1" w:unhideWhenUsed="1"/>
-    <w:lsdException w:name="Normal Table" w:semiHidden="1" w:unhideWhenUsed="1"/>
-    <w:lsdException w:name="annotation subject" w:semiHidden="1" w:unhideWhenUsed="1"/>
-    <w:lsdException w:name="No List" w:semiHidden="1" w:unhideWhenUsed="1"/>
-    <w:lsdException w:name="Outline List 1" w:semiHidden="1" w:unhideWhenUsed="1"/>
-    <w:lsdException w:name="Outline List 2" w:semiHidden="1" w:unhideWhenUsed="1"/>
-    <w:lsdException w:name="Outline List 3" w:semiHidden="1" w:unhideWhenUsed="1"/>
-    <w:lsdException w:name="Table Simple 1" w:semiHidden="1" w:unhideWhenUsed="1"/>
-    <w:lsdException w:name="Table Simple 2" w:semiHidden="1" w:unhideWhenUsed="1"/>
-    <w:lsdException w:name="Table Simple 3" w:semiHidden="1" w:unhideWhenUsed="1"/>
-    <w:lsdException w:name="Table Classic 1" w:semiHidden="1" w:unhideWhenUsed="1"/>
-    <w:lsdException w:name="Table Classic 2" w:semiHidden="1" w:unhideWhenUsed="1"/>
-    <w:lsdException w:name="Table Classic 3" w:semiHidden="1" w:unhideWhenUsed="1"/>
-    <w:lsdException w:name="Table Classic 4" w:semiHidden="1" w:unhideWhenUsed="1"/>
-    <w:lsdException w:name="Table Colorful 1" w:semiHidden="1" w:unhideWhenUsed="1"/>
-    <w:lsdException w:name="Table Colorful 2" w:semiHidden="1" w:unhideWhenUsed="1"/>
-    <w:lsdException w:name="Table Colorful 3" w:semiHidden="1" w:unhideWhenUsed="1"/>
-    <w:lsdException w:name="Table Columns 1" w:semiHidden="1" w:unhideWhenUsed="1"/>
-    <w:lsdException w:name="Table Columns 2" w:semiHidden="1" w:unhideWhenUsed="1"/>
-    <w:lsdException w:name="Table Columns 3" w:semiHidden="1" w:unhideWhenUsed="1"/>
-    <w:lsdException w:name="Table Columns 4" w:semiHidden="1" w:unhideWhenUsed="1"/>
-    <w:lsdException w:name="Table Columns 5" w:semiHidden="1" w:unhideWhenUsed="1"/>
-    <w:lsdException w:name="Table Grid 1" w:semiHidden="1" w:unhideWhenUsed="1"/>
-    <w:lsdException w:name="Table Grid 2" w:semiHidden="1" w:unhideWhenUsed="1"/>
-    <w:lsdException w:name="Table Grid 3" w:semiHidden="1" w:unhideWhenUsed="1"/>
-    <w:lsdException w:name="Table Grid 4" w:semiHidden="1" w:unhideWhenUsed="1"/>
-    <w:lsdException w:name="Table Grid 5" w:semiHidden="1" w:unhideWhenUsed="1"/>
-    <w:lsdException w:name="Table Grid 6" w:semiHidden="1" w:unhideWhenUsed="1"/>
-    <w:lsdException w:name="Table Grid 7" w:semiHidden="1" w:unhideWhenUsed="1"/>
-    <w:lsdException w:name="Table Grid 8" w:semiHidden="1" w:unhideWhenUsed="1"/>
-    <w:lsdException w:name="Table List 1" w:semiHidden="1" w:unhideWhenUsed="1"/>
-    <w:lsdException w:name="Table List 2" w:semiHidden="1" w:unhideWhenUsed="1"/>
-    <w:lsdException w:name="Table List 3" w:semiHidden="1" w:unhideWhenUsed="1"/>
-    <w:lsdException w:name="Table List 4" w:semiHidden="1" w:unhideWhenUsed="1"/>
-    <w:lsdException w:name="Table List 5" w:semiHidden="1" w:unhideWhenUsed="1"/>
-    <w:lsdException w:name="Table List 6" w:semiHidden="1" w:unhideWhenUsed="1"/>
-    <w:lsdException w:name="Table List 7" w:semiHidden="1" w:unhideWhenUsed="1"/>
-    <w:lsdException w:name="Table List 8" w:semiHidden="1" w:unhideWhenUsed="1"/>
-    <w:lsdException w:name="Table 3D effects 1" w:semiHidden="1" w:unhideWhenUsed="1"/>
-    <w:lsdException w:name="Table 3D effects 2" w:semiHidden="1" w:unhideWhenUsed="1"/>
-    <w:lsdException w:name="Table 3D effects 3" w:semiHidden="1" w:unhideWhenUsed="1"/>
-    <w:lsdException w:name="Table Contemporary" w:semiHidden="1" w:unhideWhenUsed="1"/>
-    <w:lsdException w:name="Table Elegant" w:semiHidden="1" w:unhideWhenUsed="1"/>
-    <w:lsdException w:name="Table Professional" w:semiHidden="1" w:unhideWhenUsed="1"/>
-    <w:lsdException w:name="Table Subtle 1" w:semiHidden="1" w:unhideWhenUsed="1"/>
-    <w:lsdException w:name="Table Subtle 2" w:semiHidden="1" w:unhideWhenUsed="1"/>
-    <w:lsdException w:name="Table Web 1" w:semiHidden="1" w:unhideWhenUsed="1"/>
-    <w:lsdException w:name="Table Web 2" w:semiHidden="1" w:unhideWhenUsed="1"/>
-    <w:lsdException w:name="Table Web 3" w:semiHidden="1" w:unhideWhenUsed="1"/>
-    <w:lsdException w:name="Balloon Text" w:semiHidden="1" w:unhideWhenUsed="1"/>
-    <w:lsdException w:name="Table Grid" w:uiPriority="39"/>
-    <w:lsdException w:name="Table Theme" w:semiHidden="1" w:unhideWhenUsed="1"/>
-    <w:lsdException w:name="Placeholder Text" w:semiHidden="1"/>
-    <w:lsdException w:name="No Spacing" w:uiPriority="1" w:qFormat="1"/>
-    <w:lsdException w:name="Light Shading" w:uiPriority="60"/>
-    <w:lsdException w:name="Light List" w:uiPriority="61"/>
-    <w:lsdException w:name="Light Grid" w:uiPriority="62"/>
-    <w:lsdException w:name="Medium Shading 1" w:uiPriority="63"/>
-    <w:lsdException w:name="Medium Shading 2" w:uiPriority="64"/>
-    <w:lsdException w:name="Medium List 1" w:uiPriority="65"/>
-    <w:lsdException w:name="Medium List 2" w:uiPriority="66"/>
-    <w:lsdException w:name="Medium Grid 1" w:uiPriority="67"/>
-    <w:lsdException w:name="Medium Grid 2" w:uiPriority="68"/>
-    <w:lsdException w:name="Medium Grid 3" w:uiPriority="69"/>
-    <w:lsdException w:name="Dark List" w:uiPriority="70"/>
-    <w:lsdException w:name="Colorful Shading" w:uiPriority="71"/>
-    <w:lsdException w:name="Colorful List" w:uiPriority="72"/>
-    <w:lsdException w:name="Colorful Grid" w:uiPriority="73"/>
-    <w:lsdException w:name="Light Shading Accent 1" w:uiPriority="60"/>
-    <w:lsdException w:name="Light List Accent 1" w:uiPriority="61"/>
-    <w:lsdException w:name="Light Grid Accent 1" w:uiPriority="62"/>
-    <w:lsdException w:name="Medium Shading 1 Accent 1" w:uiPriority="63"/>
-    <w:lsdException w:name="Medium Shading 2 Accent 1" w:uiPriority="64"/>
-    <w:lsdException w:name="Medium List 1 Accent 1" w:uiPriority="65"/>
-    <w:lsdException w:name="Revision" w:semiHidden="1"/>
-    <w:lsdException w:name="List Paragraph" w:uiPriority="34" w:qFormat="1"/>
-    <w:lsdException w:name="Quote" w:uiPriority="29" w:qFormat="1"/>
-    <w:lsdException w:name="Intense Quote" w:uiPriority="30" w:qFormat="1"/>
-    <w:lsdException w:name="Medium List 2 Accent 1" w:uiPriority="66"/>
-    <w:lsdException w:name="Medium Grid 1 Accent 1" w:uiPriority="67"/>
-    <w:lsdException w:name="Medium Grid 2 Accent 1" w:uiPriority="68"/>
-    <w:lsdException w:name="Medium Grid 3 Accent 1" w:uiPriority="69"/>
-    <w:lsdException w:name="Dark List Accent 1" w:uiPriority="70"/>
-    <w:lsdException w:name="Colorful Shading Accent 1" w:uiPriority="71"/>
-    <w:lsdException w:name="Colorful List Accent 1" w:uiPriority="72"/>
-    <w:lsdException w:name="Colorful Grid Accent 1" w:uiPriority="73"/>
-    <w:lsdException w:name="Light Shading Accent 2" w:uiPriority="60"/>
-    <w:lsdException w:name="Light List Accent 2" w:uiPriority="61"/>
-    <w:lsdException w:name="Light Grid Accent 2" w:uiPriority="62"/>
-    <w:lsdException w:name="Medium Shading 1 Accent 2" w:uiPriority="63"/>
-    <w:lsdException w:name="Medium Shading 2 Accent 2" w:uiPriority="64"/>
-    <w:lsdException w:name="Medium List 1 Accent 2" w:uiPriority="65"/>
-    <w:lsdException w:name="Medium List 2 Accent 2" w:uiPriority="66"/>
-    <w:lsdException w:name="Medium Grid 1 Accent 2" w:uiPriority="67"/>
-    <w:lsdException w:name="Medium Grid 2 Accent 2" w:uiPriority="68"/>
-    <w:lsdException w:name="Medium Grid 3 Accent 2" w:uiPriority="69"/>
-    <w:lsdException w:name="Dark List Accent 2" w:uiPriority="70"/>
-    <w:lsdException w:name="Colorful Shading Accent 2" w:uiPriority="71"/>
-    <w:lsdException w:name="Colorful List Accent 2" w:uiPriority="72"/>
-    <w:lsdException w:name="Colorful Grid Accent 2" w:uiPriority="73"/>
-    <w:lsdException w:name="Light Shading Accent 3" w:uiPriority="60"/>
-    <w:lsdException w:name="Light List Accent 3" w:uiPriority="61"/>
-    <w:lsdException w:name="Light Grid Accent 3" w:uiPriority="62"/>
-    <w:lsdException w:name="Medium Shading 1 Accent 3" w:uiPriority="63"/>
-    <w:lsdException w:name="Medium Shading 2 Accent 3" w:uiPriority="64"/>
-    <w:lsdException w:name="Medium List 1 Accent 3" w:uiPriority="65"/>
-    <w:lsdException w:name="Medium List 2 Accent 3" w:uiPriority="66"/>
-    <w:lsdException w:name="Medium Grid 1 Accent 3" w:uiPriority="67"/>
-    <w:lsdException w:name="Medium Grid 2 Accent 3" w:uiPriority="68"/>
-    <w:lsdException w:name="Medium Grid 3 Accent 3" w:uiPriority="69"/>
-    <w:lsdException w:name="Dark List Accent 3" w:uiPriority="70"/>
-    <w:lsdException w:name="Colorful Shading Accent 3" w:uiPriority="71"/>
-    <w:lsdException w:name="Colorful List Accent 3" w:uiPriority="72"/>
-    <w:lsdException w:name="Colorful Grid Accent 3" w:uiPriority="73"/>
-    <w:lsdException w:name="Light Shading Accent 4" w:uiPriority="60"/>
-    <w:lsdException w:name="Light List Accent 4" w:uiPriority="61"/>
-    <w:lsdException w:name="Light Grid Accent 4" w:uiPriority="62"/>
-    <w:lsdException w:name="Medium Shading 1 Accent 4" w:uiPriority="63"/>
-    <w:lsdException w:name="Medium Shading 2 Accent 4" w:uiPriority="64"/>
-    <w:lsdException w:name="Medium List 1 Accent 4" w:uiPriority="65"/>
-    <w:lsdException w:name="Medium List 2 Accent 4" w:uiPriority="66"/>
-    <w:lsdException w:name="Medium Grid 1 Accent 4" w:uiPriority="67"/>
-    <w:lsdException w:name="Medium Grid 2 Accent 4" w:uiPriority="68"/>
-    <w:lsdException w:name="Medium Grid 3 Accent 4" w:uiPriority="69"/>
-    <w:lsdException w:name="Dark List Accent 4" w:uiPriority="70"/>
-    <w:lsdException w:name="Colorful Shading Accent 4" w:uiPriority="71"/>
-    <w:lsdException w:name="Colorful List Accent 4" w:uiPriority="72"/>
-    <w:lsdException w:name="Colorful Grid Accent 4" w:uiPriority="73"/>
-    <w:lsdException w:name="Light Shading Accent 5" w:uiPriority="60"/>
-    <w:lsdException w:name="Light List Accent 5" w:uiPriority="61"/>
-    <w:lsdException w:name="Light Grid Accent 5" w:uiPriority="62"/>
-    <w:lsdException w:name="Medium Shading 1 Accent 5" w:uiPriority="63"/>
-    <w:lsdException w:name="Medium Shading 2 Accent 5" w:uiPriority="64"/>
-    <w:lsdException w:name="Medium List 1 Accent 5" w:uiPriority="65"/>
-    <w:lsdException w:name="Medium List 2 Accent 5" w:uiPriority="66"/>
-    <w:lsdException w:name="Medium Grid 1 Accent 5" w:uiPriority="67"/>
-    <w:lsdException w:name="Medium Grid 2 Accent 5" w:uiPriority="68"/>
-    <w:lsdException w:name="Medium Grid 3 Accent 5" w:uiPriority="69"/>
-    <w:lsdException w:name="Dark List Accent 5" w:uiPriority="70"/>
-    <w:lsdException w:name="Colorful Shading Accent 5" w:uiPriority="71"/>
-    <w:lsdException w:name="Colorful List Accent 5" w:uiPriority="72"/>
-    <w:lsdException w:name="Colorful Grid Accent 5" w:uiPriority="73"/>
-    <w:lsdException w:name="Light Shading Accent 6" w:uiPriority="60"/>
-    <w:lsdException w:name="Light List Accent 6" w:uiPriority="61"/>
-    <w:lsdException w:name="Light Grid Accent 6" w:uiPriority="62"/>
-    <w:lsdException w:name="Medium Shading 1 Accent 6" w:uiPriority="63"/>
-    <w:lsdException w:name="Medium Shading 2 Accent 6" w:uiPriority="64"/>
-    <w:lsdException w:name="Medium List 1 Accent 6" w:uiPriority="65"/>
-    <w:lsdException w:name="Medium List 2 Accent 6" w:uiPriority="66"/>
-    <w:lsdException w:name="Medium Grid 1 Accent 6" w:uiPriority="67"/>
-    <w:lsdException w:name="Medium Grid 2 Accent 6" w:uiPriority="68"/>
-    <w:lsdException w:name="Medium Grid 3 Accent 6" w:uiPriority="69"/>
-    <w:lsdException w:name="Dark List Accent 6" w:uiPriority="70"/>
-    <w:lsdException w:name="Colorful Shading Accent 6" w:uiPriority="71"/>
-    <w:lsdException w:name="Colorful List Accent 6" w:uiPriority="72"/>
-    <w:lsdException w:name="Colorful Grid Accent 6" w:uiPriority="73"/>
-    <w:lsdException w:name="Subtle Emphasis" w:uiPriority="19" w:qFormat="1"/>
-    <w:lsdException w:name="Intense Emphasis" w:uiPriority="21" w:qFormat="1"/>
-    <w:lsdException w:name="Subtle Reference" w:uiPriority="31" w:qFormat="1"/>
-    <w:lsdException w:name="Intense Reference" w:uiPriority="32" w:qFormat="1"/>
-    <w:lsdException w:name="Book Title" w:uiPriority="33" w:qFormat="1"/>
-    <w:lsdException w:name="Bibliography" w:semiHidden="1" w:uiPriority="37" w:unhideWhenUsed="1"/>
-    <w:lsdException w:name="TOC Heading" w:semiHidden="1" w:uiPriority="39" w:unhideWhenUsed="1" w:qFormat="1"/>
-    <w:lsdException w:name="Plain Table 1" w:uiPriority="41"/>
-    <w:lsdException w:name="Plain Table 2" w:uiPriority="42"/>
-    <w:lsdException w:name="Plain Table 3" w:uiPriority="43"/>
-    <w:lsdException w:name="Plain Table 4" w:uiPriority="44"/>
-    <w:lsdException w:name="Plain Table 5" w:uiPriority="45"/>
-    <w:lsdException w:name="Grid Table Light" w:uiPriority="40"/>
-    <w:lsdException w:name="Grid Table 1 Light" w:uiPriority="46"/>
-    <w:lsdException w:name="Grid Table 2" w:uiPriority="47"/>
-    <w:lsdException w:name="Grid Table 3" w:uiPriority="48"/>
-    <w:lsdException w:name="Grid Table 4" w:uiPriority="49"/>
-    <w:lsdException w:name="Grid Table 5 Dark" w:uiPriority="50"/>
-    <w:lsdException w:name="Grid Table 6 Colorful" w:uiPriority="51"/>
-    <w:lsdException w:name="Grid Table 7 Colorful" w:uiPriority="52"/>
-    <w:lsdException w:name="Grid Table 1 Light Accent 1" w:uiPriority="46"/>
-    <w:lsdException w:name="Grid Table 2 Accent 1" w:uiPriority="47"/>
-    <w:lsdException w:name="Grid Table 3 Accent 1" w:uiPriority="48"/>
-    <w:lsdException w:name="Grid Table 4 Accent 1" w:uiPriority="49"/>
-    <w:lsdException w:name="Grid Table 5 Dark Accent 1" w:uiPriority="50"/>
-    <w:lsdException w:name="Grid Table 6 Colorful Accent 1" w:uiPriority="51"/>
-    <w:lsdException w:name="Grid Table 7 Colorful Accent 1" w:uiPriority="52"/>
-    <w:lsdException w:name="Grid Table 1 Light Accent 2" w:uiPriority="46"/>
-    <w:lsdException w:name="Grid Table 2 Accent 2" w:uiPriority="47"/>
-    <w:lsdException w:name="Grid Table 3 Accent 2" w:uiPriority="48"/>
-    <w:lsdException w:name="Grid Table 4 Accent 2" w:uiPriority="49"/>
-    <w:lsdException w:name="Grid Table 5 Dark Accent 2" w:uiPriority="50"/>
-    <w:lsdException w:name="Grid Table 6 Colorful Accent 2" w:uiPriority="51"/>
-    <w:lsdException w:name="Grid Table 7 Colorful Accent 2" w:uiPriority="52"/>
-    <w:lsdException w:name="Grid Table 1 Light Accent 3" w:uiPriority="46"/>
-    <w:lsdException w:name="Grid Table 2 Accent 3" w:uiPriority="47"/>
-    <w:lsdException w:name="Grid Table 3 Accent 3" w:uiPriority="48"/>
-    <w:lsdException w:name="Grid Table 4 Accent 3" w:uiPriority="49"/>
-    <w:lsdException w:name="Grid Table 5 Dark Accent 3" w:uiPriority="50"/>
-    <w:lsdException w:name="Grid Table 6 Colorful Accent 3" w:uiPriority="51"/>
-    <w:lsdException w:name="Grid Table 7 Colorful Accent 3" w:uiPriority="52"/>
-    <w:lsdException w:name="Grid Table 1 Light Accent 4" w:uiPriority="46"/>
-    <w:lsdException w:name="Grid Table 2 Accent 4" w:uiPriority="47"/>
-    <w:lsdException w:name="Grid Table 3 Accent 4" w:uiPriority="48"/>
-    <w:lsdException w:name="Grid Table 4 Accent 4" w:uiPriority="49"/>
-    <w:lsdException w:name="Grid Table 5 Dark Accent 4" w:uiPriority="50"/>
-    <w:lsdException w:name="Grid Table 6 Colorful Accent 4" w:uiPriority="51"/>
-    <w:lsdException w:name="Grid Table 7 Colorful Accent 4" w:uiPriority="52"/>
-    <w:lsdException w:name="Grid Table 1 Light Accent 5" w:uiPriority="46"/>
-    <w:lsdException w:name="Grid Table 2 Accent 5" w:uiPriority="47"/>
-    <w:lsdException w:name="Grid Table 3 Accent 5" w:uiPriority="48"/>
-    <w:lsdException w:name="Grid Table 4 Accent 5" w:uiPriority="49"/>
-    <w:lsdException w:name="Grid Table 5 Dark Accent 5" w:uiPriority="50"/>
-    <w:lsdException w:name="Grid Table 6 Colorful Accent 5" w:uiPriority="51"/>
-    <w:lsdException w:name="Grid Table 7 Colorful Accent 5" w:uiPriority="52"/>
-    <w:lsdException w:name="Grid Table 1 Light Accent 6" w:uiPriority="46"/>
-    <w:lsdException w:name="Grid Table 2 Accent 6" w:uiPriority="47"/>
-    <w:lsdException w:name="Grid Table 3 Accent 6" w:uiPriority="48"/>
-    <w:lsdException w:name="Grid Table 4 Accent 6" w:uiPriority="49"/>
-    <w:lsdException w:name="Grid Table 5 Dark Accent 6" w:uiPriority="50"/>
-    <w:lsdException w:name="Grid Table 6 Colorful Accent 6" w:uiPriority="51"/>
-    <w:lsdException w:name="Grid Table 7 Colorful Accent 6" w:uiPriority="52"/>
-    <w:lsdException w:name="List Table 1 Light" w:uiPriority="46"/>
-    <w:lsdException w:name="List Table 2" w:uiPriority="47"/>
-    <w:lsdException w:name="List Table 3" w:uiPriority="48"/>
-    <w:lsdException w:name="List Table 4" w:uiPriority="49"/>
-    <w:lsdException w:name="List Table 5 Dark" w:uiPriority="50"/>
-    <w:lsdException w:name="List Table 6 Colorful" w:uiPriority="51"/>
-    <w:lsdException w:name="List Table 7 Colorful" w:uiPriority="52"/>
-    <w:lsdException w:name="List Table 1 Light Accent 1" w:uiPriority="46"/>
-    <w:lsdException w:name="List Table 2 Accent 1" w:uiPriority="47"/>
-    <w:lsdException w:name="List Table 3 Accent 1" w:uiPriority="48"/>
-    <w:lsdException w:name="List Table 4 Accent 1" w:uiPriority="49"/>
-    <w:lsdException w:name="List Table 5 Dark Accent 1" w:uiPriority="50"/>
-    <w:lsdException w:name="List Table 6 Colorful Accent 1" w:uiPriority="51"/>
-    <w:lsdException w:name="List Table 7 Colorful Accent 1" w:uiPriority="52"/>
-    <w:lsdException w:name="List Table 1 Light Accent 2" w:uiPriority="46"/>
-    <w:lsdException w:name="List Table 2 Accent 2" w:uiPriority="47"/>
-    <w:lsdException w:name="List Table 3 Accent 2" w:uiPriority="48"/>
-    <w:lsdException w:name="List Table 4 Accent 2" w:uiPriority="49"/>
-    <w:lsdException w:name="List Table 5 Dark Accent 2" w:uiPriority="50"/>
-    <w:lsdException w:name="List Table 6 Colorful Accent 2" w:uiPriority="51"/>
-    <w:lsdException w:name="List Table 7 Colorful Accent 2" w:uiPriority="52"/>
-    <w:lsdException w:name="List Table 1 Light Accent 3" w:uiPriority="46"/>
-    <w:lsdException w:name="List Table 2 Accent 3" w:uiPriority="47"/>
-    <w:lsdException w:name="List Table 3 Accent 3" w:uiPriority="48"/>
-    <w:lsdException w:name="List Table 4 Accent 3" w:uiPriority="49"/>
-    <w:lsdException w:name="List Table 5 Dark Accent 3" w:uiPriority="50"/>
-    <w:lsdException w:name="List Table 6 Colorful Accent 3" w:uiPriority="51"/>
-    <w:lsdException w:name="List Table 7 Colorful Accent 3" w:uiPriority="52"/>
-    <w:lsdException w:name="List Table 1 Light Accent 4" w:uiPriority="46"/>
-    <w:lsdException w:name="List Table 2 Accent 4" w:uiPriority="47"/>
-    <w:lsdException w:name="List Table 3 Accent 4" w:uiPriority="48"/>
-    <w:lsdException w:name="List Table 4 Accent 4" w:uiPriority="49"/>
-    <w:lsdException w:name="List Table 5 Dark Accent 4" w:uiPriority="50"/>
-    <w:lsdException w:name="List Table 6 Colorful Accent 4" w:uiPriority="51"/>
-    <w:lsdException w:name="List Table 7 Colorful Accent 4" w:uiPriority="52"/>
-    <w:lsdException w:name="List Table 1 Light Accent 5" w:uiPriority="46"/>
-    <w:lsdException w:name="List Table 2 Accent 5" w:uiPriority="47"/>
-    <w:lsdException w:name="List Table 3 Accent 5" w:uiPriority="48"/>
-    <w:lsdException w:name="List Table 4 Accent 5" w:uiPriority="49"/>
-    <w:lsdException w:name="List Table 5 Dark Accent 5" w:uiPriority="50"/>
-    <w:lsdException w:name="List Table 6 Colorful Accent 5" w:uiPriority="51"/>
-    <w:lsdException w:name="List Table 7 Colorful Accent 5" w:uiPriority="52"/>
-    <w:lsdException w:name="List Table 1 Light Accent 6" w:uiPriority="46"/>
-    <w:lsdException w:name="List Table 2 Accent 6" w:uiPriority="47"/>
-    <w:lsdException w:name="List Table 3 Accent 6" w:uiPriority="48"/>
-    <w:lsdException w:name="List Table 4 Accent 6" w:uiPriority="49"/>
-    <w:lsdException w:name="List Table 5 Dark Accent 6" w:uiPriority="50"/>
-    <w:lsdException w:name="List Table 6 Colorful Accent 6" w:uiPriority="51"/>
-    <w:lsdException w:name="List Table 7 Colorful Accent 6" w:uiPriority="52"/>
-    <w:lsdException w:name="Mention" w:semiHidden="1" w:unhideWhenUsed="1"/>
-    <w:lsdException w:name="Smart Hyperlink" w:semiHidden="1" w:unhideWhenUsed="1"/>
-  </w:latentStyles>
-  <w:style w:type="paragraph" w:default="1" w:styleId="Normal">
-    <w:name w:val="Normal"/>
-    <w:qFormat/>
-  </w:style>
-  <w:style w:type="character" w:default="1" w:styleId="DefaultParagraphFont">
-    <w:name w:val="Default Paragraph Font"/>
-    <w:uiPriority w:val="1"/>
-    <w:semiHidden/>
-    <w:unhideWhenUsed/>
-  </w:style>
-  <w:style w:type="table" w:default="1" w:styleId="TableNormal">
-    <w:name w:val="Normal Table"/>
-    <w:uiPriority w:val="99"/>
-    <w:semiHidden/>
-    <w:unhideWhenUsed/>
-    <w:tblPr>
-      <w:tblInd w:w="0" w:type="dxa"/>
-      <w:tblCellMar>
-        <w:top w:w="0" w:type="dxa"/>
-        <w:left w:w="108" w:type="dxa"/>
-        <w:bottom w:w="0" w:type="dxa"/>
-        <w:right w:w="108" w:type="dxa"/>
-      </w:tblCellMar>
-    </w:tblPr>
-  </w:style>
-  <w:style w:type="numbering" w:default="1" w:styleId="NoList">
-    <w:name w:val="No List"/>
-    <w:uiPriority w:val="99"/>
-    <w:semiHidden/>
-    <w:unhideWhenUsed/>
-  </w:style>
-  <w:style w:type="paragraph" w:customStyle="1" w:styleId="9E9FEC7BCF894056861A9A1EB5B4D949">
-    <w:name w:val="9E9FEC7BCF894056861A9A1EB5B4D949"/>
-    <w:rsid w:val="007B29B3"/>
+  <w:style w:type="character" w:customStyle="1" w:styleId="Heading4Char">
+    <w:name w:val="Heading 4 Char"/>
+    <w:basedOn w:val="DefaultParagraphFont"/>
+    <w:link w:val="Heading4"/>
+    <w:uiPriority w:val="9"/>
+    <w:rsid w:val="00DE2F18"/>
+    <w:rPr>
+      <w:rFonts w:asciiTheme="majorHAnsi" w:eastAsiaTheme="majorEastAsia" w:hAnsiTheme="majorHAnsi" w:cstheme="majorBidi"/>
+      <w:i/>
+      <w:iCs/>
+      <w:color w:val="2E74B5" w:themeColor="accent1" w:themeShade="BF"/>
+    </w:rPr>
   </w:style>
 </w:styles>
-</file>
-
-<file path=word/glossary/webSettings.xml><?xml version="1.0" encoding="utf-8"?>
-<w:webSettings xmlns:mc="http://schemas.openxmlformats.org/markup-compatibility/2006" xmlns:r="http://schemas.openxmlformats.org/officeDocument/2006/relationships" xmlns:w="http://schemas.openxmlformats.org/wordprocessingml/2006/main" xmlns:w14="http://schemas.microsoft.com/office/word/2010/wordml" xmlns:w15="http://schemas.microsoft.com/office/word/2012/wordml" xmlns:w16se="http://schemas.microsoft.com/office/word/2015/wordml/symex" mc:Ignorable="w14 w15 w16se">
-  <w:optimizeForBrowser/>
-  <w:allowPNG/>
-</w:webSettings>
 </file>
 
 <file path=word/theme/theme1.xml><?xml version="1.0" encoding="utf-8"?>
@@ -4335,7 +5509,7 @@
 </file>
 
 <file path=customXml/itemProps1.xml><?xml version="1.0" encoding="utf-8"?>
-<ds:datastoreItem xmlns:ds="http://schemas.openxmlformats.org/officeDocument/2006/customXml" ds:itemID="{1476FBE0-6392-42FA-A9AD-278A64623F0E}">
+<ds:datastoreItem xmlns:ds="http://schemas.openxmlformats.org/officeDocument/2006/customXml" ds:itemID="{73DA0920-3990-4807-8689-D5D461C05C0A}">
   <ds:schemaRefs>
     <ds:schemaRef ds:uri="http://schemas.openxmlformats.org/officeDocument/2006/bibliography"/>
   </ds:schemaRefs>

</xml_diff>